<commit_message>
Finished writing user guide for students.
</commit_message>
<xml_diff>
--- a/src/main/resources/documentation/Userguide and documentation.docx
+++ b/src/main/resources/documentation/Userguide and documentation.docx
@@ -13,7 +13,7 @@
           <w:szCs w:val="144"/>
         </w:rPr>
         <w:drawing>
-          <wp:anchor distT="0" distB="0" distL="114300" distR="114300" simplePos="0" relativeHeight="251658240" behindDoc="1" locked="0" layoutInCell="1" allowOverlap="1" wp14:anchorId="46BE32AE">
+          <wp:anchor distT="0" distB="0" distL="114300" distR="114300" simplePos="0" relativeHeight="251658240" behindDoc="1" locked="0" layoutInCell="1" allowOverlap="1" wp14:anchorId="2F89D301" wp14:editId="557099F0">
             <wp:simplePos x="0" y="0"/>
             <wp:positionH relativeFrom="column">
               <wp:posOffset>-952500</wp:posOffset>
@@ -73,7 +73,7 @@
           <w:noProof/>
         </w:rPr>
         <w:drawing>
-          <wp:inline distT="0" distB="0" distL="0" distR="0">
+          <wp:inline distT="0" distB="0" distL="0" distR="0" wp14:anchorId="31206970" wp14:editId="4379B7B7">
             <wp:extent cx="5731510" cy="4006850"/>
             <wp:effectExtent l="0" t="0" r="0" b="0"/>
             <wp:docPr id="1" name="Bilde 1"/>
@@ -251,7 +251,9 @@
               <w:tab w:val="right" w:leader="dot" w:pos="9016"/>
             </w:tabs>
             <w:rPr>
+              <w:rFonts w:eastAsiaTheme="minorEastAsia"/>
               <w:noProof/>
+              <w:lang w:eastAsia="en-GB"/>
             </w:rPr>
           </w:pPr>
           <w:r>
@@ -266,15 +268,14 @@
           <w:r>
             <w:fldChar w:fldCharType="separate"/>
           </w:r>
-          <w:hyperlink w:anchor="_Toc53665532" w:history="1">
+          <w:hyperlink w:anchor="_Toc53668656" w:history="1">
             <w:r>
               <w:rPr>
                 <w:rStyle w:val="Hyperkobling"/>
-                <w:bCs/>
                 <w:noProof/>
                 <w:lang w:val="nb-NO"/>
               </w:rPr>
-              <w:t>Om Køsystemet</w:t>
+              <w:t>1 Om Køsystemet</w:t>
             </w:r>
             <w:r>
               <w:rPr>
@@ -295,7 +296,7 @@
                 <w:noProof/>
                 <w:webHidden/>
               </w:rPr>
-              <w:instrText xml:space="preserve"> PAGEREF _Toc53665532 \h </w:instrText>
+              <w:instrText xml:space="preserve"> PAGEREF _Toc53668656 \h </w:instrText>
             </w:r>
             <w:r>
               <w:rPr>
@@ -333,16 +334,371 @@
               <w:tab w:val="right" w:leader="dot" w:pos="9016"/>
             </w:tabs>
             <w:rPr>
+              <w:rFonts w:eastAsiaTheme="minorEastAsia"/>
+              <w:noProof/>
+              <w:lang w:eastAsia="en-GB"/>
+            </w:rPr>
+          </w:pPr>
+          <w:hyperlink w:anchor="_Toc53668657" w:history="1">
+            <w:r>
+              <w:rPr>
+                <w:rStyle w:val="Hyperkobling"/>
+                <w:noProof/>
+              </w:rPr>
+              <w:t>2 For Studenter</w:t>
+            </w:r>
+            <w:r>
+              <w:rPr>
+                <w:noProof/>
+                <w:webHidden/>
+              </w:rPr>
+              <w:tab/>
+            </w:r>
+            <w:r>
+              <w:rPr>
+                <w:noProof/>
+                <w:webHidden/>
+              </w:rPr>
+              <w:fldChar w:fldCharType="begin"/>
+            </w:r>
+            <w:r>
+              <w:rPr>
+                <w:noProof/>
+                <w:webHidden/>
+              </w:rPr>
+              <w:instrText xml:space="preserve"> PAGEREF _Toc53668657 \h </w:instrText>
+            </w:r>
+            <w:r>
+              <w:rPr>
+                <w:noProof/>
+                <w:webHidden/>
+              </w:rPr>
+            </w:r>
+            <w:r>
+              <w:rPr>
+                <w:noProof/>
+                <w:webHidden/>
+              </w:rPr>
+              <w:fldChar w:fldCharType="separate"/>
+            </w:r>
+            <w:r>
+              <w:rPr>
+                <w:noProof/>
+                <w:webHidden/>
+              </w:rPr>
+              <w:t>3</w:t>
+            </w:r>
+            <w:r>
+              <w:rPr>
+                <w:noProof/>
+                <w:webHidden/>
+              </w:rPr>
+              <w:fldChar w:fldCharType="end"/>
+            </w:r>
+          </w:hyperlink>
+        </w:p>
+        <w:p>
+          <w:pPr>
+            <w:pStyle w:val="INNH2"/>
+            <w:tabs>
+              <w:tab w:val="right" w:leader="dot" w:pos="9016"/>
+            </w:tabs>
+            <w:rPr>
+              <w:rFonts w:eastAsiaTheme="minorEastAsia"/>
+              <w:noProof/>
+              <w:lang w:eastAsia="en-GB"/>
+            </w:rPr>
+          </w:pPr>
+          <w:hyperlink w:anchor="_Toc53668658" w:history="1">
+            <w:r>
+              <w:rPr>
+                <w:rStyle w:val="Hyperkobling"/>
+                <w:noProof/>
+                <w:lang w:val="nb-NO"/>
+              </w:rPr>
+              <w:t>2.1 Tilgang til Applikasjonen</w:t>
+            </w:r>
+            <w:r>
+              <w:rPr>
+                <w:noProof/>
+                <w:webHidden/>
+              </w:rPr>
+              <w:tab/>
+            </w:r>
+            <w:r>
+              <w:rPr>
+                <w:noProof/>
+                <w:webHidden/>
+              </w:rPr>
+              <w:fldChar w:fldCharType="begin"/>
+            </w:r>
+            <w:r>
+              <w:rPr>
+                <w:noProof/>
+                <w:webHidden/>
+              </w:rPr>
+              <w:instrText xml:space="preserve"> PAGEREF _Toc53668658 \h </w:instrText>
+            </w:r>
+            <w:r>
+              <w:rPr>
+                <w:noProof/>
+                <w:webHidden/>
+              </w:rPr>
+            </w:r>
+            <w:r>
+              <w:rPr>
+                <w:noProof/>
+                <w:webHidden/>
+              </w:rPr>
+              <w:fldChar w:fldCharType="separate"/>
+            </w:r>
+            <w:r>
+              <w:rPr>
+                <w:noProof/>
+                <w:webHidden/>
+              </w:rPr>
+              <w:t>3</w:t>
+            </w:r>
+            <w:r>
+              <w:rPr>
+                <w:noProof/>
+                <w:webHidden/>
+              </w:rPr>
+              <w:fldChar w:fldCharType="end"/>
+            </w:r>
+          </w:hyperlink>
+        </w:p>
+        <w:p>
+          <w:pPr>
+            <w:pStyle w:val="INNH2"/>
+            <w:tabs>
+              <w:tab w:val="right" w:leader="dot" w:pos="9016"/>
+            </w:tabs>
+            <w:rPr>
+              <w:rFonts w:eastAsiaTheme="minorEastAsia"/>
+              <w:noProof/>
+              <w:lang w:eastAsia="en-GB"/>
+            </w:rPr>
+          </w:pPr>
+          <w:hyperlink w:anchor="_Toc53668659" w:history="1">
+            <w:r>
+              <w:rPr>
+                <w:rStyle w:val="Hyperkobling"/>
+                <w:noProof/>
+                <w:lang w:val="nb-NO"/>
+              </w:rPr>
+              <w:t>2.2 Fysisk Veiledning</w:t>
+            </w:r>
+            <w:r>
+              <w:rPr>
+                <w:noProof/>
+                <w:webHidden/>
+              </w:rPr>
+              <w:tab/>
+            </w:r>
+            <w:r>
+              <w:rPr>
+                <w:noProof/>
+                <w:webHidden/>
+              </w:rPr>
+              <w:fldChar w:fldCharType="begin"/>
+            </w:r>
+            <w:r>
+              <w:rPr>
+                <w:noProof/>
+                <w:webHidden/>
+              </w:rPr>
+              <w:instrText xml:space="preserve"> PAGEREF _Toc53668659 \h </w:instrText>
+            </w:r>
+            <w:r>
+              <w:rPr>
+                <w:noProof/>
+                <w:webHidden/>
+              </w:rPr>
+            </w:r>
+            <w:r>
+              <w:rPr>
+                <w:noProof/>
+                <w:webHidden/>
+              </w:rPr>
+              <w:fldChar w:fldCharType="separate"/>
+            </w:r>
+            <w:r>
+              <w:rPr>
+                <w:noProof/>
+                <w:webHidden/>
+              </w:rPr>
+              <w:t>3</w:t>
+            </w:r>
+            <w:r>
+              <w:rPr>
+                <w:noProof/>
+                <w:webHidden/>
+              </w:rPr>
+              <w:fldChar w:fldCharType="end"/>
+            </w:r>
+          </w:hyperlink>
+        </w:p>
+        <w:p>
+          <w:pPr>
+            <w:pStyle w:val="INNH2"/>
+            <w:tabs>
+              <w:tab w:val="right" w:leader="dot" w:pos="9016"/>
+            </w:tabs>
+            <w:rPr>
+              <w:rFonts w:eastAsiaTheme="minorEastAsia"/>
+              <w:noProof/>
+              <w:lang w:eastAsia="en-GB"/>
+            </w:rPr>
+          </w:pPr>
+          <w:hyperlink w:anchor="_Toc53668660" w:history="1">
+            <w:r>
+              <w:rPr>
+                <w:rStyle w:val="Hyperkobling"/>
+                <w:noProof/>
+                <w:lang w:val="nb-NO"/>
+              </w:rPr>
+              <w:t>2.3 Digital Veiledning</w:t>
+            </w:r>
+            <w:r>
+              <w:rPr>
+                <w:noProof/>
+                <w:webHidden/>
+              </w:rPr>
+              <w:tab/>
+            </w:r>
+            <w:r>
+              <w:rPr>
+                <w:noProof/>
+                <w:webHidden/>
+              </w:rPr>
+              <w:fldChar w:fldCharType="begin"/>
+            </w:r>
+            <w:r>
+              <w:rPr>
+                <w:noProof/>
+                <w:webHidden/>
+              </w:rPr>
+              <w:instrText xml:space="preserve"> PAGEREF _Toc53668660 \h </w:instrText>
+            </w:r>
+            <w:r>
+              <w:rPr>
+                <w:noProof/>
+                <w:webHidden/>
+              </w:rPr>
+            </w:r>
+            <w:r>
+              <w:rPr>
+                <w:noProof/>
+                <w:webHidden/>
+              </w:rPr>
+              <w:fldChar w:fldCharType="separate"/>
+            </w:r>
+            <w:r>
+              <w:rPr>
+                <w:noProof/>
+                <w:webHidden/>
+              </w:rPr>
+              <w:t>4</w:t>
+            </w:r>
+            <w:r>
+              <w:rPr>
+                <w:noProof/>
+                <w:webHidden/>
+              </w:rPr>
+              <w:fldChar w:fldCharType="end"/>
+            </w:r>
+          </w:hyperlink>
+        </w:p>
+        <w:p>
+          <w:pPr>
+            <w:pStyle w:val="INNH2"/>
+            <w:tabs>
+              <w:tab w:val="right" w:leader="dot" w:pos="9016"/>
+            </w:tabs>
+            <w:rPr>
+              <w:rFonts w:eastAsiaTheme="minorEastAsia"/>
+              <w:noProof/>
+              <w:lang w:eastAsia="en-GB"/>
+            </w:rPr>
+          </w:pPr>
+          <w:hyperlink w:anchor="_Toc53668661" w:history="1">
+            <w:r>
+              <w:rPr>
+                <w:rStyle w:val="Hyperkobling"/>
+                <w:noProof/>
+                <w:lang w:val="nb-NO"/>
+              </w:rPr>
+              <w:t>2.4 Andre Funksjoner</w:t>
+            </w:r>
+            <w:r>
+              <w:rPr>
+                <w:noProof/>
+                <w:webHidden/>
+              </w:rPr>
+              <w:tab/>
+            </w:r>
+            <w:r>
+              <w:rPr>
+                <w:noProof/>
+                <w:webHidden/>
+              </w:rPr>
+              <w:fldChar w:fldCharType="begin"/>
+            </w:r>
+            <w:r>
+              <w:rPr>
+                <w:noProof/>
+                <w:webHidden/>
+              </w:rPr>
+              <w:instrText xml:space="preserve"> PAGEREF _Toc53668661 \h </w:instrText>
+            </w:r>
+            <w:r>
+              <w:rPr>
+                <w:noProof/>
+                <w:webHidden/>
+              </w:rPr>
+            </w:r>
+            <w:r>
+              <w:rPr>
+                <w:noProof/>
+                <w:webHidden/>
+              </w:rPr>
+              <w:fldChar w:fldCharType="separate"/>
+            </w:r>
+            <w:r>
+              <w:rPr>
+                <w:noProof/>
+                <w:webHidden/>
+              </w:rPr>
+              <w:t>4</w:t>
+            </w:r>
+            <w:r>
+              <w:rPr>
+                <w:noProof/>
+                <w:webHidden/>
+              </w:rPr>
+              <w:fldChar w:fldCharType="end"/>
+            </w:r>
+          </w:hyperlink>
+        </w:p>
+        <w:p>
+          <w:pPr>
+            <w:pStyle w:val="INNH3"/>
+            <w:tabs>
+              <w:tab w:val="right" w:leader="dot" w:pos="9016"/>
+            </w:tabs>
+            <w:rPr>
               <w:noProof/>
             </w:rPr>
           </w:pPr>
-          <w:hyperlink w:anchor="_Toc53665533" w:history="1">
+          <w:hyperlink w:anchor="_Toc53668662" w:history="1">
             <w:r>
               <w:rPr>
                 <w:rStyle w:val="Hyperkobling"/>
                 <w:noProof/>
-              </w:rPr>
-              <w:t>For Studenter</w:t>
+                <w:lang w:val="nb-NO"/>
+              </w:rPr>
+              <w:t>2.4.1 Discord</w:t>
             </w:r>
             <w:r>
               <w:rPr>
@@ -363,7 +719,7 @@
                 <w:noProof/>
                 <w:webHidden/>
               </w:rPr>
-              <w:instrText xml:space="preserve"> PAGEREF _Toc53665533 \h </w:instrText>
+              <w:instrText xml:space="preserve"> PAGEREF _Toc53668662 \h </w:instrText>
             </w:r>
             <w:r>
               <w:rPr>
@@ -383,7 +739,284 @@
                 <w:noProof/>
                 <w:webHidden/>
               </w:rPr>
-              <w:t>3</w:t>
+              <w:t>4</w:t>
+            </w:r>
+            <w:r>
+              <w:rPr>
+                <w:noProof/>
+                <w:webHidden/>
+              </w:rPr>
+              <w:fldChar w:fldCharType="end"/>
+            </w:r>
+          </w:hyperlink>
+        </w:p>
+        <w:p>
+          <w:pPr>
+            <w:pStyle w:val="INNH3"/>
+            <w:tabs>
+              <w:tab w:val="right" w:leader="dot" w:pos="9016"/>
+            </w:tabs>
+            <w:rPr>
+              <w:noProof/>
+            </w:rPr>
+          </w:pPr>
+          <w:hyperlink w:anchor="_Toc53668663" w:history="1">
+            <w:r>
+              <w:rPr>
+                <w:rStyle w:val="Hyperkobling"/>
+                <w:noProof/>
+                <w:lang w:val="nb-NO"/>
+              </w:rPr>
+              <w:t>2.4.2 Feilrapportering</w:t>
+            </w:r>
+            <w:r>
+              <w:rPr>
+                <w:noProof/>
+                <w:webHidden/>
+              </w:rPr>
+              <w:tab/>
+            </w:r>
+            <w:r>
+              <w:rPr>
+                <w:noProof/>
+                <w:webHidden/>
+              </w:rPr>
+              <w:fldChar w:fldCharType="begin"/>
+            </w:r>
+            <w:r>
+              <w:rPr>
+                <w:noProof/>
+                <w:webHidden/>
+              </w:rPr>
+              <w:instrText xml:space="preserve"> PAGEREF _Toc53668663 \h </w:instrText>
+            </w:r>
+            <w:r>
+              <w:rPr>
+                <w:noProof/>
+                <w:webHidden/>
+              </w:rPr>
+            </w:r>
+            <w:r>
+              <w:rPr>
+                <w:noProof/>
+                <w:webHidden/>
+              </w:rPr>
+              <w:fldChar w:fldCharType="separate"/>
+            </w:r>
+            <w:r>
+              <w:rPr>
+                <w:noProof/>
+                <w:webHidden/>
+              </w:rPr>
+              <w:t>4</w:t>
+            </w:r>
+            <w:r>
+              <w:rPr>
+                <w:noProof/>
+                <w:webHidden/>
+              </w:rPr>
+              <w:fldChar w:fldCharType="end"/>
+            </w:r>
+          </w:hyperlink>
+        </w:p>
+        <w:p>
+          <w:pPr>
+            <w:pStyle w:val="INNH3"/>
+            <w:tabs>
+              <w:tab w:val="right" w:leader="dot" w:pos="9016"/>
+            </w:tabs>
+            <w:rPr>
+              <w:noProof/>
+            </w:rPr>
+          </w:pPr>
+          <w:hyperlink w:anchor="_Toc53668664" w:history="1">
+            <w:r>
+              <w:rPr>
+                <w:rStyle w:val="Hyperkobling"/>
+                <w:noProof/>
+                <w:lang w:val="nb-NO"/>
+              </w:rPr>
+              <w:t>2.4.3 Om</w:t>
+            </w:r>
+            <w:r>
+              <w:rPr>
+                <w:noProof/>
+                <w:webHidden/>
+              </w:rPr>
+              <w:tab/>
+            </w:r>
+            <w:r>
+              <w:rPr>
+                <w:noProof/>
+                <w:webHidden/>
+              </w:rPr>
+              <w:fldChar w:fldCharType="begin"/>
+            </w:r>
+            <w:r>
+              <w:rPr>
+                <w:noProof/>
+                <w:webHidden/>
+              </w:rPr>
+              <w:instrText xml:space="preserve"> PAGEREF _Toc53668664 \h </w:instrText>
+            </w:r>
+            <w:r>
+              <w:rPr>
+                <w:noProof/>
+                <w:webHidden/>
+              </w:rPr>
+            </w:r>
+            <w:r>
+              <w:rPr>
+                <w:noProof/>
+                <w:webHidden/>
+              </w:rPr>
+              <w:fldChar w:fldCharType="separate"/>
+            </w:r>
+            <w:r>
+              <w:rPr>
+                <w:noProof/>
+                <w:webHidden/>
+              </w:rPr>
+              <w:t>5</w:t>
+            </w:r>
+            <w:r>
+              <w:rPr>
+                <w:noProof/>
+                <w:webHidden/>
+              </w:rPr>
+              <w:fldChar w:fldCharType="end"/>
+            </w:r>
+          </w:hyperlink>
+        </w:p>
+        <w:p>
+          <w:pPr>
+            <w:pStyle w:val="INNH3"/>
+            <w:tabs>
+              <w:tab w:val="right" w:leader="dot" w:pos="9016"/>
+            </w:tabs>
+            <w:rPr>
+              <w:noProof/>
+            </w:rPr>
+          </w:pPr>
+          <w:hyperlink w:anchor="_Toc53668665" w:history="1">
+            <w:r>
+              <w:rPr>
+                <w:rStyle w:val="Hyperkobling"/>
+                <w:noProof/>
+              </w:rPr>
+              <w:t>2.4.4 Admin</w:t>
+            </w:r>
+            <w:r>
+              <w:rPr>
+                <w:noProof/>
+                <w:webHidden/>
+              </w:rPr>
+              <w:tab/>
+            </w:r>
+            <w:r>
+              <w:rPr>
+                <w:noProof/>
+                <w:webHidden/>
+              </w:rPr>
+              <w:fldChar w:fldCharType="begin"/>
+            </w:r>
+            <w:r>
+              <w:rPr>
+                <w:noProof/>
+                <w:webHidden/>
+              </w:rPr>
+              <w:instrText xml:space="preserve"> PAGEREF _Toc53668665 \h </w:instrText>
+            </w:r>
+            <w:r>
+              <w:rPr>
+                <w:noProof/>
+                <w:webHidden/>
+              </w:rPr>
+            </w:r>
+            <w:r>
+              <w:rPr>
+                <w:noProof/>
+                <w:webHidden/>
+              </w:rPr>
+              <w:fldChar w:fldCharType="separate"/>
+            </w:r>
+            <w:r>
+              <w:rPr>
+                <w:noProof/>
+                <w:webHidden/>
+              </w:rPr>
+              <w:t>5</w:t>
+            </w:r>
+            <w:r>
+              <w:rPr>
+                <w:noProof/>
+                <w:webHidden/>
+              </w:rPr>
+              <w:fldChar w:fldCharType="end"/>
+            </w:r>
+          </w:hyperlink>
+        </w:p>
+        <w:p>
+          <w:pPr>
+            <w:pStyle w:val="INNH2"/>
+            <w:tabs>
+              <w:tab w:val="right" w:leader="dot" w:pos="9016"/>
+            </w:tabs>
+            <w:rPr>
+              <w:rFonts w:eastAsiaTheme="minorEastAsia"/>
+              <w:noProof/>
+              <w:lang w:eastAsia="en-GB"/>
+            </w:rPr>
+          </w:pPr>
+          <w:hyperlink w:anchor="_Toc53668666" w:history="1">
+            <w:r>
+              <w:rPr>
+                <w:rStyle w:val="Hyperkobling"/>
+                <w:noProof/>
+                <w:lang w:val="nb-NO"/>
+              </w:rPr>
+              <w:t>2.5 Skjermbilder</w:t>
+            </w:r>
+            <w:r>
+              <w:rPr>
+                <w:noProof/>
+                <w:webHidden/>
+              </w:rPr>
+              <w:tab/>
+            </w:r>
+            <w:r>
+              <w:rPr>
+                <w:noProof/>
+                <w:webHidden/>
+              </w:rPr>
+              <w:fldChar w:fldCharType="begin"/>
+            </w:r>
+            <w:r>
+              <w:rPr>
+                <w:noProof/>
+                <w:webHidden/>
+              </w:rPr>
+              <w:instrText xml:space="preserve"> PAGEREF _Toc53668666 \h </w:instrText>
+            </w:r>
+            <w:r>
+              <w:rPr>
+                <w:noProof/>
+                <w:webHidden/>
+              </w:rPr>
+            </w:r>
+            <w:r>
+              <w:rPr>
+                <w:noProof/>
+                <w:webHidden/>
+              </w:rPr>
+              <w:fldChar w:fldCharType="separate"/>
+            </w:r>
+            <w:r>
+              <w:rPr>
+                <w:noProof/>
+                <w:webHidden/>
+              </w:rPr>
+              <w:t>5</w:t>
             </w:r>
             <w:r>
               <w:rPr>
@@ -401,16 +1034,19 @@
               <w:tab w:val="right" w:leader="dot" w:pos="9016"/>
             </w:tabs>
             <w:rPr>
+              <w:rFonts w:eastAsiaTheme="minorEastAsia"/>
               <w:noProof/>
+              <w:lang w:eastAsia="en-GB"/>
             </w:rPr>
           </w:pPr>
-          <w:hyperlink w:anchor="_Toc53665534" w:history="1">
+          <w:hyperlink w:anchor="_Toc53668667" w:history="1">
             <w:r>
               <w:rPr>
                 <w:rStyle w:val="Hyperkobling"/>
                 <w:noProof/>
-              </w:rPr>
-              <w:t>For Orakler</w:t>
+                <w:lang w:val="nb-NO"/>
+              </w:rPr>
+              <w:t>3 For Orakler</w:t>
             </w:r>
             <w:r>
               <w:rPr>
@@ -431,7 +1067,7 @@
                 <w:noProof/>
                 <w:webHidden/>
               </w:rPr>
-              <w:instrText xml:space="preserve"> PAGEREF _Toc53665534 \h </w:instrText>
+              <w:instrText xml:space="preserve"> PAGEREF _Toc53668667 \h </w:instrText>
             </w:r>
             <w:r>
               <w:rPr>
@@ -451,7 +1087,7 @@
                 <w:noProof/>
                 <w:webHidden/>
               </w:rPr>
-              <w:t>3</w:t>
+              <w:t>6</w:t>
             </w:r>
             <w:r>
               <w:rPr>
@@ -469,16 +1105,19 @@
               <w:tab w:val="right" w:leader="dot" w:pos="9016"/>
             </w:tabs>
             <w:rPr>
+              <w:rFonts w:eastAsiaTheme="minorEastAsia"/>
               <w:noProof/>
+              <w:lang w:eastAsia="en-GB"/>
             </w:rPr>
           </w:pPr>
-          <w:hyperlink w:anchor="_Toc53665535" w:history="1">
+          <w:hyperlink w:anchor="_Toc53668668" w:history="1">
             <w:r>
               <w:rPr>
                 <w:rStyle w:val="Hyperkobling"/>
                 <w:noProof/>
-              </w:rPr>
-              <w:t>Teknisk Dokumentasjon</w:t>
+                <w:lang w:val="nb-NO"/>
+              </w:rPr>
+              <w:t>4 Teknisk Dokumentasjon</w:t>
             </w:r>
             <w:r>
               <w:rPr>
@@ -499,7 +1138,7 @@
                 <w:noProof/>
                 <w:webHidden/>
               </w:rPr>
-              <w:instrText xml:space="preserve"> PAGEREF _Toc53665535 \h </w:instrText>
+              <w:instrText xml:space="preserve"> PAGEREF _Toc53668668 \h </w:instrText>
             </w:r>
             <w:r>
               <w:rPr>
@@ -519,7 +1158,7 @@
                 <w:noProof/>
                 <w:webHidden/>
               </w:rPr>
-              <w:t>3</w:t>
+              <w:t>6</w:t>
             </w:r>
             <w:r>
               <w:rPr>
@@ -537,16 +1176,19 @@
               <w:tab w:val="right" w:leader="dot" w:pos="9016"/>
             </w:tabs>
             <w:rPr>
+              <w:rFonts w:eastAsiaTheme="minorEastAsia"/>
               <w:noProof/>
+              <w:lang w:eastAsia="en-GB"/>
             </w:rPr>
           </w:pPr>
-          <w:hyperlink w:anchor="_Toc53665536" w:history="1">
+          <w:hyperlink w:anchor="_Toc53668669" w:history="1">
             <w:r>
               <w:rPr>
                 <w:rStyle w:val="Hyperkobling"/>
                 <w:noProof/>
-              </w:rPr>
-              <w:t>Endringslogg</w:t>
+                <w:lang w:val="nb-NO"/>
+              </w:rPr>
+              <w:t>5 Endringslogg</w:t>
             </w:r>
             <w:r>
               <w:rPr>
@@ -567,7 +1209,7 @@
                 <w:noProof/>
                 <w:webHidden/>
               </w:rPr>
-              <w:instrText xml:space="preserve"> PAGEREF _Toc53665536 \h </w:instrText>
+              <w:instrText xml:space="preserve"> PAGEREF _Toc53668669 \h </w:instrText>
             </w:r>
             <w:r>
               <w:rPr>
@@ -587,7 +1229,7 @@
                 <w:noProof/>
                 <w:webHidden/>
               </w:rPr>
-              <w:t>3</w:t>
+              <w:t>6</w:t>
             </w:r>
             <w:r>
               <w:rPr>
@@ -629,30 +1271,103 @@
     </w:p>
     <w:p>
       <w:pPr>
+        <w:pStyle w:val="Overskrift1"/>
+        <w:rPr>
+          <w:lang w:val="nb-NO"/>
+        </w:rPr>
+      </w:pPr>
+      <w:bookmarkStart w:id="0" w:name="_Toc53668656"/>
+      <w:r>
+        <w:rPr>
+          <w:lang w:val="nb-NO"/>
+        </w:rPr>
+        <w:t>1</w:t>
+      </w:r>
+      <w:r>
+        <w:rPr>
+          <w:lang w:val="nb-NO"/>
+        </w:rPr>
+        <w:t xml:space="preserve"> </w:t>
+      </w:r>
+      <w:r>
+        <w:rPr>
+          <w:lang w:val="nb-NO"/>
+        </w:rPr>
+        <w:t>Om Køsystemet</w:t>
+      </w:r>
+      <w:bookmarkEnd w:id="0"/>
+    </w:p>
+    <w:p>
+      <w:pPr>
         <w:pStyle w:val="Ingenmellomrom"/>
         <w:rPr>
-          <w:b/>
-          <w:bCs/>
-          <w:sz w:val="32"/>
-          <w:szCs w:val="32"/>
-          <w:lang w:val="nb-NO"/>
-        </w:rPr>
-      </w:pPr>
-    </w:p>
-    <w:p>
-      <w:pPr>
-        <w:pStyle w:val="Overskrift1"/>
-      </w:pPr>
-      <w:bookmarkStart w:id="0" w:name="_Toc53665532"/>
-      <w:r>
-        <w:t xml:space="preserve">Om </w:t>
+          <w:sz w:val="28"/>
+          <w:szCs w:val="28"/>
+          <w:lang w:val="nb-NO"/>
+        </w:rPr>
+      </w:pPr>
+      <w:r>
+        <w:rPr>
+          <w:sz w:val="28"/>
+          <w:szCs w:val="28"/>
+          <w:lang w:val="nb-NO"/>
+        </w:rPr>
+        <w:t>Orakeltjenestens køsystem er en webapplikasjon hvis hensikt er å representere køen blant studenter som skal ha veiledning innenfor våre åpningstider.</w:t>
+      </w:r>
+    </w:p>
+    <w:p>
+      <w:pPr>
+        <w:pStyle w:val="Ingenmellomrom"/>
+        <w:rPr>
+          <w:sz w:val="28"/>
+          <w:szCs w:val="28"/>
+          <w:lang w:val="nb-NO"/>
+        </w:rPr>
+      </w:pPr>
+    </w:p>
+    <w:p>
+      <w:pPr>
+        <w:pStyle w:val="Ingenmellomrom"/>
+        <w:rPr>
+          <w:sz w:val="28"/>
+          <w:szCs w:val="28"/>
+          <w:lang w:val="nb-NO"/>
+        </w:rPr>
+      </w:pPr>
+      <w:r>
+        <w:rPr>
+          <w:sz w:val="28"/>
+          <w:szCs w:val="28"/>
+          <w:lang w:val="nb-NO"/>
+        </w:rPr>
+        <w:t xml:space="preserve">Som en følge av </w:t>
       </w:r>
       <w:proofErr w:type="spellStart"/>
       <w:r>
-        <w:t>Køsystemet</w:t>
-      </w:r>
-      <w:bookmarkEnd w:id="0"/>
+        <w:rPr>
+          <w:sz w:val="28"/>
+          <w:szCs w:val="28"/>
+          <w:lang w:val="nb-NO"/>
+        </w:rPr>
+        <w:t>corona</w:t>
+      </w:r>
       <w:proofErr w:type="spellEnd"/>
+      <w:r>
+        <w:rPr>
+          <w:sz w:val="28"/>
+          <w:szCs w:val="28"/>
+          <w:lang w:val="nb-NO"/>
+        </w:rPr>
+        <w:t xml:space="preserve">-pandemien høsten 2020 innførte Orakeltjenesten </w:t>
+      </w:r>
+      <w:r>
+        <w:rPr>
+          <w:sz w:val="28"/>
+          <w:szCs w:val="28"/>
+          <w:lang w:val="nb-NO"/>
+        </w:rPr>
+        <w:t xml:space="preserve">et tilbud om digital veiledning via Discord. Å bruke Discord som en plattform for veiledning har i seg vært vellykket, men kombinert med at vi fortsatt utfører veiledning ved fysisk oppmøte på Datatorget i Pilestredet 35 har det vist seg å bli rot med hvem som skal prioriteres først. I flere tilfeller blir også de som kommer til Discord for veiledning glemt til fordel til de som er til stede på Datatorget.  </w:t>
+      </w:r>
     </w:p>
     <w:p>
       <w:pPr>
@@ -663,14 +1378,6 @@
           <w:lang w:val="nb-NO"/>
         </w:rPr>
       </w:pPr>
-      <w:r>
-        <w:rPr>
-          <w:sz w:val="28"/>
-          <w:szCs w:val="28"/>
-          <w:lang w:val="nb-NO"/>
-        </w:rPr>
-        <w:t>Orakeltjenestens køsystem er en webapplikasjon hvis hensikt er å representere køen blant studenter som skal ha veiledning innenfor våre åpningstider.</w:t>
-      </w:r>
     </w:p>
     <w:p>
       <w:pPr>
@@ -681,6 +1388,14 @@
           <w:lang w:val="nb-NO"/>
         </w:rPr>
       </w:pPr>
+      <w:r>
+        <w:rPr>
+          <w:sz w:val="28"/>
+          <w:szCs w:val="28"/>
+          <w:lang w:val="nb-NO"/>
+        </w:rPr>
+        <w:t xml:space="preserve">Videre har det på mer hektiske dager forekommet at studenter flokker seg rundt Orakelpulten, noe som bryter med smittevernsforetak, og burde ikke forekomme. </w:t>
+      </w:r>
     </w:p>
     <w:p>
       <w:pPr>
@@ -691,40 +1406,6 @@
           <w:lang w:val="nb-NO"/>
         </w:rPr>
       </w:pPr>
-      <w:r>
-        <w:rPr>
-          <w:sz w:val="28"/>
-          <w:szCs w:val="28"/>
-          <w:lang w:val="nb-NO"/>
-        </w:rPr>
-        <w:t xml:space="preserve">Som en følge av </w:t>
-      </w:r>
-      <w:proofErr w:type="spellStart"/>
-      <w:r>
-        <w:rPr>
-          <w:sz w:val="28"/>
-          <w:szCs w:val="28"/>
-          <w:lang w:val="nb-NO"/>
-        </w:rPr>
-        <w:t>corona</w:t>
-      </w:r>
-      <w:proofErr w:type="spellEnd"/>
-      <w:r>
-        <w:rPr>
-          <w:sz w:val="28"/>
-          <w:szCs w:val="28"/>
-          <w:lang w:val="nb-NO"/>
-        </w:rPr>
-        <w:t xml:space="preserve">-pandemien høsten 2020 innførte Orakeltjenesten </w:t>
-      </w:r>
-      <w:r>
-        <w:rPr>
-          <w:sz w:val="28"/>
-          <w:szCs w:val="28"/>
-          <w:lang w:val="nb-NO"/>
-        </w:rPr>
-        <w:t xml:space="preserve">et tilbud om digital veiledning via Discord. Å bruke Discord som en plattform for veiledning har i seg vært vellykket, men kombinert med at vi fortsatt utfører veiledning ved fysisk oppmøte på Datatorget i Pilestredet 35 har det vist seg å bli rot med hvem som skal prioriteres først. I flere tilfeller blir også de som kommer til Discord for veiledning glemt til fordel til de som er til stede på Datatorget.  </w:t>
-      </w:r>
     </w:p>
     <w:p>
       <w:pPr>
@@ -735,6 +1416,14 @@
           <w:lang w:val="nb-NO"/>
         </w:rPr>
       </w:pPr>
+      <w:r>
+        <w:rPr>
+          <w:sz w:val="28"/>
+          <w:szCs w:val="28"/>
+          <w:lang w:val="nb-NO"/>
+        </w:rPr>
+        <w:t>Køsystemet er blitt utviklet for å løse disse problemstillingene, og vil med videreutvikling kunne bli en plattform for Orakeltjenesten.</w:t>
+      </w:r>
     </w:p>
     <w:p>
       <w:pPr>
@@ -745,14 +1434,6 @@
           <w:lang w:val="nb-NO"/>
         </w:rPr>
       </w:pPr>
-      <w:r>
-        <w:rPr>
-          <w:sz w:val="28"/>
-          <w:szCs w:val="28"/>
-          <w:lang w:val="nb-NO"/>
-        </w:rPr>
-        <w:t xml:space="preserve">Videre har det på mer hektiske dager forekommet at studenter flokker seg rundt Orakelpulten, noe som bryter med smittevernsforetak, og burde ikke forekomme. </w:t>
-      </w:r>
     </w:p>
     <w:p>
       <w:pPr>
@@ -763,50 +1444,13 @@
           <w:lang w:val="nb-NO"/>
         </w:rPr>
       </w:pPr>
-    </w:p>
-    <w:p>
-      <w:pPr>
-        <w:pStyle w:val="Ingenmellomrom"/>
-        <w:rPr>
-          <w:sz w:val="28"/>
-          <w:szCs w:val="28"/>
-          <w:lang w:val="nb-NO"/>
-        </w:rPr>
-      </w:pPr>
-      <w:r>
-        <w:rPr>
-          <w:sz w:val="28"/>
-          <w:szCs w:val="28"/>
-          <w:lang w:val="nb-NO"/>
-        </w:rPr>
-        <w:t>Køsystemet er blitt utviklet for å løse disse problemstillingene, og vil med videreutvikling kunne bli en plattform for Orakeltjenesten.</w:t>
-      </w:r>
-    </w:p>
-    <w:p>
-      <w:pPr>
-        <w:pStyle w:val="Ingenmellomrom"/>
-        <w:rPr>
-          <w:sz w:val="28"/>
-          <w:szCs w:val="28"/>
-          <w:lang w:val="nb-NO"/>
-        </w:rPr>
-      </w:pPr>
-    </w:p>
-    <w:p>
-      <w:pPr>
-        <w:pStyle w:val="Ingenmellomrom"/>
-        <w:rPr>
-          <w:sz w:val="28"/>
-          <w:szCs w:val="28"/>
-          <w:lang w:val="nb-NO"/>
-        </w:rPr>
-      </w:pPr>
-      <w:r>
-        <w:rPr>
-          <w:sz w:val="28"/>
-          <w:szCs w:val="28"/>
-          <w:lang w:val="nb-NO"/>
-        </w:rPr>
+      <w:r>
+        <w:rPr>
+          <w:sz w:val="28"/>
+          <w:szCs w:val="28"/>
+          <w:lang w:val="nb-NO"/>
+        </w:rPr>
+        <w:lastRenderedPageBreak/>
         <w:t>Dette dokumentet vil fungere som en brukerveiledning for studenter som skal plassere seg i kø for veiledning, og for Orakler på jobb som skal jobbe etter køen og administrere den.</w:t>
       </w:r>
       <w:r>
@@ -878,9 +1522,11 @@
       <w:pPr>
         <w:pStyle w:val="Overskrift1"/>
       </w:pPr>
-      <w:bookmarkStart w:id="1" w:name="_Toc53665533"/>
-      <w:r>
-        <w:lastRenderedPageBreak/>
+      <w:bookmarkStart w:id="1" w:name="_Toc53668657"/>
+      <w:r>
+        <w:t xml:space="preserve">2 </w:t>
+      </w:r>
+      <w:r>
         <w:t xml:space="preserve">For </w:t>
       </w:r>
       <w:proofErr w:type="spellStart"/>
@@ -891,134 +1537,1571 @@
       <w:proofErr w:type="spellEnd"/>
     </w:p>
     <w:p/>
-    <w:p/>
-    <w:p/>
-    <w:p/>
-    <w:p/>
-    <w:p/>
-    <w:p/>
-    <w:p/>
-    <w:p/>
-    <w:p/>
-    <w:p/>
-    <w:p/>
-    <w:p/>
-    <w:p/>
-    <w:p/>
-    <w:p/>
-    <w:p/>
-    <w:p/>
-    <w:p/>
-    <w:p/>
-    <w:p/>
-    <w:p/>
-    <w:p/>
-    <w:p/>
-    <w:p/>
-    <w:p/>
-    <w:p/>
-    <w:p/>
-    <w:p/>
-    <w:p/>
+    <w:p>
+      <w:pPr>
+        <w:rPr>
+          <w:sz w:val="28"/>
+          <w:szCs w:val="28"/>
+          <w:lang w:val="nb-NO"/>
+        </w:rPr>
+      </w:pPr>
+      <w:r>
+        <w:rPr>
+          <w:sz w:val="28"/>
+          <w:szCs w:val="28"/>
+          <w:lang w:val="nb-NO"/>
+        </w:rPr>
+        <w:t>Når</w:t>
+      </w:r>
+      <w:r>
+        <w:rPr>
+          <w:sz w:val="28"/>
+          <w:szCs w:val="28"/>
+          <w:lang w:val="nb-NO"/>
+        </w:rPr>
+        <w:t xml:space="preserve"> du ønsker veiledning fra Orakeltjenesten ønsker vi at du tar i bruk køsystemet før du kommer til Orakelpulten på Datatorget eller plasserer deg i et rom på Discord-serveren vår. </w:t>
+      </w:r>
+    </w:p>
+    <w:p>
+      <w:pPr>
+        <w:rPr>
+          <w:sz w:val="28"/>
+          <w:szCs w:val="28"/>
+          <w:lang w:val="nb-NO"/>
+        </w:rPr>
+      </w:pPr>
+    </w:p>
+    <w:p>
+      <w:pPr>
+        <w:pStyle w:val="Overskrift2"/>
+        <w:rPr>
+          <w:lang w:val="nb-NO"/>
+        </w:rPr>
+      </w:pPr>
+      <w:bookmarkStart w:id="2" w:name="_Toc53668658"/>
+      <w:r>
+        <w:rPr>
+          <w:lang w:val="nb-NO"/>
+        </w:rPr>
+        <w:t xml:space="preserve">2.1 </w:t>
+      </w:r>
+      <w:r>
+        <w:rPr>
+          <w:lang w:val="nb-NO"/>
+        </w:rPr>
+        <w:t>Tilgang til Applikasjonen</w:t>
+      </w:r>
+      <w:bookmarkEnd w:id="2"/>
+    </w:p>
+    <w:p>
+      <w:pPr>
+        <w:rPr>
+          <w:lang w:val="nb-NO"/>
+        </w:rPr>
+      </w:pPr>
+    </w:p>
+    <w:p>
+      <w:pPr>
+        <w:rPr>
+          <w:b/>
+          <w:bCs/>
+          <w:sz w:val="28"/>
+          <w:szCs w:val="28"/>
+          <w:lang w:val="nb-NO"/>
+        </w:rPr>
+      </w:pPr>
+      <w:hyperlink r:id="rId10" w:history="1">
+        <w:r>
+          <w:rPr>
+            <w:rStyle w:val="Hyperkobling"/>
+            <w:b/>
+            <w:bCs/>
+            <w:sz w:val="28"/>
+            <w:szCs w:val="28"/>
+            <w:lang w:val="nb-NO"/>
+          </w:rPr>
+          <w:t>Applikasjonen finnes her</w:t>
+        </w:r>
+      </w:hyperlink>
+      <w:r>
+        <w:rPr>
+          <w:b/>
+          <w:bCs/>
+          <w:sz w:val="28"/>
+          <w:szCs w:val="28"/>
+          <w:lang w:val="nb-NO"/>
+        </w:rPr>
+        <w:t xml:space="preserve">. </w:t>
+      </w:r>
+    </w:p>
+    <w:p>
+      <w:pPr>
+        <w:rPr>
+          <w:sz w:val="28"/>
+          <w:szCs w:val="28"/>
+          <w:lang w:val="nb-NO"/>
+        </w:rPr>
+      </w:pPr>
+      <w:r>
+        <w:rPr>
+          <w:b/>
+          <w:bCs/>
+          <w:sz w:val="28"/>
+          <w:szCs w:val="28"/>
+          <w:lang w:val="nb-NO"/>
+        </w:rPr>
+        <w:t xml:space="preserve">Merk: </w:t>
+      </w:r>
+      <w:r>
+        <w:rPr>
+          <w:sz w:val="28"/>
+          <w:szCs w:val="28"/>
+          <w:lang w:val="nb-NO"/>
+        </w:rPr>
+        <w:t xml:space="preserve">Dersom du er den første til å bruke applikasjonen på </w:t>
+      </w:r>
+      <w:r>
+        <w:rPr>
+          <w:sz w:val="28"/>
+          <w:szCs w:val="28"/>
+          <w:lang w:val="nb-NO"/>
+        </w:rPr>
+        <w:t>30 minutter vil den være i sovende modus. Dersom du får et evigvarende "</w:t>
+      </w:r>
+      <w:proofErr w:type="spellStart"/>
+      <w:r>
+        <w:rPr>
+          <w:sz w:val="28"/>
+          <w:szCs w:val="28"/>
+          <w:lang w:val="nb-NO"/>
+        </w:rPr>
+        <w:t>loading</w:t>
+      </w:r>
+      <w:proofErr w:type="spellEnd"/>
+      <w:r>
+        <w:rPr>
+          <w:sz w:val="28"/>
+          <w:szCs w:val="28"/>
+          <w:lang w:val="nb-NO"/>
+        </w:rPr>
+        <w:t xml:space="preserve">-hjul", </w:t>
+      </w:r>
+      <w:proofErr w:type="spellStart"/>
+      <w:r>
+        <w:rPr>
+          <w:sz w:val="28"/>
+          <w:szCs w:val="28"/>
+          <w:lang w:val="nb-NO"/>
+        </w:rPr>
+        <w:t>refresh</w:t>
+      </w:r>
+      <w:proofErr w:type="spellEnd"/>
+      <w:r>
+        <w:rPr>
+          <w:sz w:val="28"/>
+          <w:szCs w:val="28"/>
+          <w:lang w:val="nb-NO"/>
+        </w:rPr>
+        <w:t xml:space="preserve"> siden etter </w:t>
+      </w:r>
+      <w:proofErr w:type="spellStart"/>
+      <w:r>
+        <w:rPr>
+          <w:sz w:val="28"/>
+          <w:szCs w:val="28"/>
+          <w:lang w:val="nb-NO"/>
+        </w:rPr>
+        <w:t>ca</w:t>
+      </w:r>
+      <w:proofErr w:type="spellEnd"/>
+      <w:r>
+        <w:rPr>
+          <w:sz w:val="28"/>
+          <w:szCs w:val="28"/>
+          <w:lang w:val="nb-NO"/>
+        </w:rPr>
+        <w:t xml:space="preserve"> 20 sekunder, da applikasjonen vil være i gang igjen. Dette kommer som en følge av begrensninger i den gratis tjenesten vi bruker for å hoste serverapplikasjonen, og en mer elegant løsning vil bli </w:t>
+      </w:r>
+      <w:proofErr w:type="gramStart"/>
+      <w:r>
+        <w:rPr>
+          <w:sz w:val="28"/>
+          <w:szCs w:val="28"/>
+          <w:lang w:val="nb-NO"/>
+        </w:rPr>
+        <w:t>implementert</w:t>
+      </w:r>
+      <w:proofErr w:type="gramEnd"/>
+      <w:r>
+        <w:rPr>
+          <w:sz w:val="28"/>
+          <w:szCs w:val="28"/>
+          <w:lang w:val="nb-NO"/>
+        </w:rPr>
+        <w:t xml:space="preserve"> på et senere tidspunkt. </w:t>
+      </w:r>
+    </w:p>
+    <w:p>
+      <w:pPr>
+        <w:rPr>
+          <w:sz w:val="28"/>
+          <w:szCs w:val="28"/>
+          <w:lang w:val="nb-NO"/>
+        </w:rPr>
+      </w:pPr>
+    </w:p>
+    <w:p>
+      <w:pPr>
+        <w:pStyle w:val="Overskrift2"/>
+        <w:rPr>
+          <w:lang w:val="nb-NO"/>
+        </w:rPr>
+      </w:pPr>
+      <w:bookmarkStart w:id="3" w:name="_Toc53668659"/>
+      <w:r>
+        <w:rPr>
+          <w:lang w:val="nb-NO"/>
+        </w:rPr>
+        <w:t xml:space="preserve">2.2 </w:t>
+      </w:r>
+      <w:r>
+        <w:rPr>
+          <w:lang w:val="nb-NO"/>
+        </w:rPr>
+        <w:t>Fysisk Veiledning</w:t>
+      </w:r>
+      <w:bookmarkEnd w:id="3"/>
+    </w:p>
+    <w:p>
+      <w:pPr>
+        <w:rPr>
+          <w:lang w:val="nb-NO"/>
+        </w:rPr>
+      </w:pPr>
+    </w:p>
+    <w:p>
+      <w:pPr>
+        <w:rPr>
+          <w:sz w:val="28"/>
+          <w:szCs w:val="28"/>
+          <w:lang w:val="nb-NO"/>
+        </w:rPr>
+      </w:pPr>
+      <w:r>
+        <w:rPr>
+          <w:sz w:val="28"/>
+          <w:szCs w:val="28"/>
+          <w:lang w:val="nb-NO"/>
+        </w:rPr>
+        <w:t>Ved ønske om å møte opp fysisk ved vår arbeidspult i 4. etasje i Pilestredet 35, gjør følgende:</w:t>
+      </w:r>
+      <w:r>
+        <w:rPr>
+          <w:sz w:val="28"/>
+          <w:szCs w:val="28"/>
+          <w:lang w:val="nb-NO"/>
+        </w:rPr>
+        <w:br/>
+      </w:r>
+    </w:p>
+    <w:p>
+      <w:pPr>
+        <w:pStyle w:val="Listeavsnitt"/>
+        <w:numPr>
+          <w:ilvl w:val="0"/>
+          <w:numId w:val="2"/>
+        </w:numPr>
+        <w:rPr>
+          <w:sz w:val="28"/>
+          <w:szCs w:val="28"/>
+          <w:lang w:val="nb-NO"/>
+        </w:rPr>
+      </w:pPr>
+      <w:r>
+        <w:rPr>
+          <w:sz w:val="28"/>
+          <w:szCs w:val="28"/>
+          <w:lang w:val="nb-NO"/>
+        </w:rPr>
+        <w:t xml:space="preserve">Åpne </w:t>
+      </w:r>
+      <w:r>
+        <w:rPr>
+          <w:sz w:val="28"/>
+          <w:szCs w:val="28"/>
+          <w:lang w:val="nb-NO"/>
+        </w:rPr>
+        <w:t>nettsiden for køsystemet</w:t>
+      </w:r>
+      <w:r>
+        <w:rPr>
+          <w:sz w:val="28"/>
+          <w:szCs w:val="28"/>
+          <w:lang w:val="nb-NO"/>
+        </w:rPr>
+        <w:t>.</w:t>
+      </w:r>
+    </w:p>
+    <w:p>
+      <w:pPr>
+        <w:pStyle w:val="Listeavsnitt"/>
+        <w:numPr>
+          <w:ilvl w:val="0"/>
+          <w:numId w:val="2"/>
+        </w:numPr>
+        <w:rPr>
+          <w:sz w:val="28"/>
+          <w:szCs w:val="28"/>
+          <w:lang w:val="nb-NO"/>
+        </w:rPr>
+      </w:pPr>
+      <w:r>
+        <w:rPr>
+          <w:sz w:val="28"/>
+          <w:szCs w:val="28"/>
+          <w:lang w:val="nb-NO"/>
+        </w:rPr>
+        <w:t xml:space="preserve">Finn </w:t>
+      </w:r>
+      <w:proofErr w:type="spellStart"/>
+      <w:r>
+        <w:rPr>
+          <w:sz w:val="28"/>
+          <w:szCs w:val="28"/>
+          <w:lang w:val="nb-NO"/>
+        </w:rPr>
+        <w:t>køregistreringsskjemaet</w:t>
+      </w:r>
+      <w:proofErr w:type="spellEnd"/>
+      <w:r>
+        <w:rPr>
+          <w:sz w:val="28"/>
+          <w:szCs w:val="28"/>
+          <w:lang w:val="nb-NO"/>
+        </w:rPr>
+        <w:t xml:space="preserve"> nederst på siden.</w:t>
+      </w:r>
+    </w:p>
+    <w:p>
+      <w:pPr>
+        <w:pStyle w:val="Listeavsnitt"/>
+        <w:numPr>
+          <w:ilvl w:val="0"/>
+          <w:numId w:val="2"/>
+        </w:numPr>
+        <w:rPr>
+          <w:sz w:val="28"/>
+          <w:szCs w:val="28"/>
+          <w:lang w:val="nb-NO"/>
+        </w:rPr>
+      </w:pPr>
+      <w:r>
+        <w:rPr>
+          <w:sz w:val="28"/>
+          <w:szCs w:val="28"/>
+          <w:lang w:val="nb-NO"/>
+        </w:rPr>
+        <w:t>Fyll ut fornavn (bruk ditt ekte navn!) og velg deretter fag, hvilket årskull du tilhører og at du ønsker fysisk veiledning.</w:t>
+      </w:r>
+    </w:p>
+    <w:p>
+      <w:pPr>
+        <w:pStyle w:val="Listeavsnitt"/>
+        <w:numPr>
+          <w:ilvl w:val="0"/>
+          <w:numId w:val="2"/>
+        </w:numPr>
+        <w:rPr>
+          <w:sz w:val="28"/>
+          <w:szCs w:val="28"/>
+          <w:lang w:val="nb-NO"/>
+        </w:rPr>
+      </w:pPr>
+      <w:r>
+        <w:rPr>
+          <w:sz w:val="28"/>
+          <w:szCs w:val="28"/>
+          <w:lang w:val="nb-NO"/>
+        </w:rPr>
+        <w:lastRenderedPageBreak/>
+        <w:t>Klikk på registrer-knappen.</w:t>
+      </w:r>
+    </w:p>
+    <w:p>
+      <w:pPr>
+        <w:pStyle w:val="Listeavsnitt"/>
+        <w:numPr>
+          <w:ilvl w:val="0"/>
+          <w:numId w:val="2"/>
+        </w:numPr>
+        <w:rPr>
+          <w:sz w:val="28"/>
+          <w:szCs w:val="28"/>
+          <w:lang w:val="nb-NO"/>
+        </w:rPr>
+      </w:pPr>
+      <w:r>
+        <w:rPr>
+          <w:sz w:val="28"/>
+          <w:szCs w:val="28"/>
+          <w:lang w:val="nb-NO"/>
+        </w:rPr>
+        <w:t>Navnet ditt skal nå dukke opp i kø-tabellen lengre opp på siden.</w:t>
+      </w:r>
+    </w:p>
+    <w:p>
+      <w:pPr>
+        <w:pStyle w:val="Listeavsnitt"/>
+        <w:numPr>
+          <w:ilvl w:val="0"/>
+          <w:numId w:val="2"/>
+        </w:numPr>
+        <w:rPr>
+          <w:sz w:val="28"/>
+          <w:szCs w:val="28"/>
+          <w:lang w:val="nb-NO"/>
+        </w:rPr>
+      </w:pPr>
+      <w:r>
+        <w:rPr>
+          <w:sz w:val="28"/>
+          <w:szCs w:val="28"/>
+          <w:lang w:val="nb-NO"/>
+        </w:rPr>
+        <w:t xml:space="preserve">Når du er først i køen, kom til Orakelpulten. Dersom du ikke kommer innen kort tid vil Oraklene rope deg opp. </w:t>
+      </w:r>
+    </w:p>
+    <w:p>
+      <w:pPr>
+        <w:pStyle w:val="Listeavsnitt"/>
+        <w:numPr>
+          <w:ilvl w:val="0"/>
+          <w:numId w:val="2"/>
+        </w:numPr>
+        <w:rPr>
+          <w:sz w:val="28"/>
+          <w:szCs w:val="28"/>
+          <w:lang w:val="nb-NO"/>
+        </w:rPr>
+      </w:pPr>
+      <w:r>
+        <w:rPr>
+          <w:sz w:val="28"/>
+          <w:szCs w:val="28"/>
+          <w:lang w:val="nb-NO"/>
+        </w:rPr>
+        <w:t>Er du ikke å finne etter to opprop vil du bli slettet fra køen og må registrere deg på nytt for å få veiledning.</w:t>
+      </w:r>
+    </w:p>
+    <w:p>
+      <w:pPr>
+        <w:ind w:left="360"/>
+        <w:rPr>
+          <w:sz w:val="28"/>
+          <w:szCs w:val="28"/>
+          <w:lang w:val="nb-NO"/>
+        </w:rPr>
+      </w:pPr>
+    </w:p>
+    <w:p>
+      <w:pPr>
+        <w:pStyle w:val="Overskrift2"/>
+        <w:rPr>
+          <w:lang w:val="nb-NO"/>
+        </w:rPr>
+      </w:pPr>
+      <w:bookmarkStart w:id="4" w:name="_Toc53668660"/>
+      <w:r>
+        <w:rPr>
+          <w:lang w:val="nb-NO"/>
+        </w:rPr>
+        <w:t>2.3 Digital Veiledning</w:t>
+      </w:r>
+      <w:bookmarkEnd w:id="4"/>
+      <w:r>
+        <w:rPr>
+          <w:lang w:val="nb-NO"/>
+        </w:rPr>
+        <w:t xml:space="preserve"> </w:t>
+      </w:r>
+    </w:p>
+    <w:p>
+      <w:pPr>
+        <w:rPr>
+          <w:sz w:val="28"/>
+          <w:szCs w:val="28"/>
+          <w:lang w:val="nb-NO"/>
+        </w:rPr>
+      </w:pPr>
+    </w:p>
+    <w:p>
+      <w:pPr>
+        <w:rPr>
+          <w:sz w:val="28"/>
+          <w:szCs w:val="28"/>
+          <w:lang w:val="nb-NO"/>
+        </w:rPr>
+      </w:pPr>
+      <w:r>
+        <w:rPr>
+          <w:sz w:val="28"/>
+          <w:szCs w:val="28"/>
+          <w:lang w:val="nb-NO"/>
+        </w:rPr>
+        <w:t>Ved ønske om digital veiledning via Discord, gjør følgende:</w:t>
+      </w:r>
+    </w:p>
+    <w:p>
+      <w:pPr>
+        <w:rPr>
+          <w:sz w:val="28"/>
+          <w:szCs w:val="28"/>
+          <w:lang w:val="nb-NO"/>
+        </w:rPr>
+      </w:pPr>
+    </w:p>
+    <w:p>
+      <w:pPr>
+        <w:pStyle w:val="Listeavsnitt"/>
+        <w:numPr>
+          <w:ilvl w:val="0"/>
+          <w:numId w:val="3"/>
+        </w:numPr>
+        <w:rPr>
+          <w:sz w:val="28"/>
+          <w:szCs w:val="28"/>
+          <w:lang w:val="nb-NO"/>
+        </w:rPr>
+      </w:pPr>
+      <w:r>
+        <w:rPr>
+          <w:sz w:val="28"/>
+          <w:szCs w:val="28"/>
+          <w:lang w:val="nb-NO"/>
+        </w:rPr>
+        <w:t>Åpne nettsiden for køsystemet</w:t>
+      </w:r>
+      <w:r>
+        <w:rPr>
+          <w:sz w:val="28"/>
+          <w:szCs w:val="28"/>
+          <w:lang w:val="nb-NO"/>
+        </w:rPr>
+        <w:t>.</w:t>
+      </w:r>
+    </w:p>
+    <w:p>
+      <w:pPr>
+        <w:pStyle w:val="Listeavsnitt"/>
+        <w:numPr>
+          <w:ilvl w:val="0"/>
+          <w:numId w:val="3"/>
+        </w:numPr>
+        <w:rPr>
+          <w:sz w:val="28"/>
+          <w:szCs w:val="28"/>
+          <w:lang w:val="nb-NO"/>
+        </w:rPr>
+      </w:pPr>
+      <w:r>
+        <w:rPr>
+          <w:sz w:val="28"/>
+          <w:szCs w:val="28"/>
+          <w:lang w:val="nb-NO"/>
+        </w:rPr>
+        <w:t xml:space="preserve">Finn </w:t>
+      </w:r>
+      <w:proofErr w:type="spellStart"/>
+      <w:r>
+        <w:rPr>
+          <w:sz w:val="28"/>
+          <w:szCs w:val="28"/>
+          <w:lang w:val="nb-NO"/>
+        </w:rPr>
+        <w:t>køregistreringsskjemaet</w:t>
+      </w:r>
+      <w:proofErr w:type="spellEnd"/>
+      <w:r>
+        <w:rPr>
+          <w:sz w:val="28"/>
+          <w:szCs w:val="28"/>
+          <w:lang w:val="nb-NO"/>
+        </w:rPr>
+        <w:t xml:space="preserve"> nederst på siden.</w:t>
+      </w:r>
+    </w:p>
+    <w:p>
+      <w:pPr>
+        <w:pStyle w:val="Listeavsnitt"/>
+        <w:numPr>
+          <w:ilvl w:val="0"/>
+          <w:numId w:val="3"/>
+        </w:numPr>
+        <w:rPr>
+          <w:sz w:val="28"/>
+          <w:szCs w:val="28"/>
+          <w:lang w:val="nb-NO"/>
+        </w:rPr>
+      </w:pPr>
+      <w:r>
+        <w:rPr>
+          <w:sz w:val="28"/>
+          <w:szCs w:val="28"/>
+          <w:lang w:val="nb-NO"/>
+        </w:rPr>
+        <w:t>Fyll ut fornavn (bruk ditt ekte navn!) og velg deretter fag, hvilket årskull du tilhører og at du ønsker digital veiledning.</w:t>
+      </w:r>
+    </w:p>
+    <w:p>
+      <w:pPr>
+        <w:pStyle w:val="Listeavsnitt"/>
+        <w:numPr>
+          <w:ilvl w:val="0"/>
+          <w:numId w:val="3"/>
+        </w:numPr>
+        <w:rPr>
+          <w:sz w:val="28"/>
+          <w:szCs w:val="28"/>
+          <w:lang w:val="nb-NO"/>
+        </w:rPr>
+      </w:pPr>
+      <w:r>
+        <w:rPr>
+          <w:sz w:val="28"/>
+          <w:szCs w:val="28"/>
+          <w:lang w:val="nb-NO"/>
+        </w:rPr>
+        <w:t>Klikk på registrer-knappen.</w:t>
+      </w:r>
+    </w:p>
+    <w:p>
+      <w:pPr>
+        <w:pStyle w:val="Listeavsnitt"/>
+        <w:numPr>
+          <w:ilvl w:val="0"/>
+          <w:numId w:val="3"/>
+        </w:numPr>
+        <w:rPr>
+          <w:sz w:val="28"/>
+          <w:szCs w:val="28"/>
+          <w:lang w:val="nb-NO"/>
+        </w:rPr>
+      </w:pPr>
+      <w:r>
+        <w:rPr>
+          <w:sz w:val="28"/>
+          <w:szCs w:val="28"/>
+          <w:lang w:val="nb-NO"/>
+        </w:rPr>
+        <w:t>Navnet ditt skal nå dukke opp i kø-tabellen lengre opp på siden.</w:t>
+      </w:r>
+    </w:p>
+    <w:p>
+      <w:pPr>
+        <w:pStyle w:val="Listeavsnitt"/>
+        <w:numPr>
+          <w:ilvl w:val="0"/>
+          <w:numId w:val="3"/>
+        </w:numPr>
+        <w:rPr>
+          <w:sz w:val="28"/>
+          <w:szCs w:val="28"/>
+          <w:lang w:val="nb-NO"/>
+        </w:rPr>
+      </w:pPr>
+      <w:r>
+        <w:rPr>
+          <w:sz w:val="28"/>
+          <w:szCs w:val="28"/>
+          <w:lang w:val="nb-NO"/>
+        </w:rPr>
+        <w:t xml:space="preserve">Åpne Discord (det er en </w:t>
+      </w:r>
+      <w:proofErr w:type="gramStart"/>
+      <w:r>
+        <w:rPr>
+          <w:sz w:val="28"/>
+          <w:szCs w:val="28"/>
+          <w:lang w:val="nb-NO"/>
+        </w:rPr>
+        <w:t>link</w:t>
+      </w:r>
+      <w:proofErr w:type="gramEnd"/>
+      <w:r>
+        <w:rPr>
+          <w:sz w:val="28"/>
+          <w:szCs w:val="28"/>
+          <w:lang w:val="nb-NO"/>
+        </w:rPr>
+        <w:t xml:space="preserve"> øverst på nettsiden), og plasser deg i stemmekanalen Venterom.</w:t>
+      </w:r>
+    </w:p>
+    <w:p>
+      <w:pPr>
+        <w:pStyle w:val="Listeavsnitt"/>
+        <w:numPr>
+          <w:ilvl w:val="0"/>
+          <w:numId w:val="3"/>
+        </w:numPr>
+        <w:rPr>
+          <w:sz w:val="28"/>
+          <w:szCs w:val="28"/>
+          <w:lang w:val="nb-NO"/>
+        </w:rPr>
+      </w:pPr>
+      <w:r>
+        <w:rPr>
+          <w:sz w:val="28"/>
+          <w:szCs w:val="28"/>
+          <w:lang w:val="nb-NO"/>
+        </w:rPr>
+        <w:t xml:space="preserve">Når du er først i køen vil et Orakel komme inn i kanalen med deg, og deretter ta deg med til en stemmekanal for veiledning. </w:t>
+      </w:r>
+    </w:p>
+    <w:p>
+      <w:pPr>
+        <w:pStyle w:val="Listeavsnitt"/>
+        <w:numPr>
+          <w:ilvl w:val="0"/>
+          <w:numId w:val="3"/>
+        </w:numPr>
+        <w:rPr>
+          <w:sz w:val="28"/>
+          <w:szCs w:val="28"/>
+          <w:lang w:val="nb-NO"/>
+        </w:rPr>
+      </w:pPr>
+      <w:r>
+        <w:rPr>
+          <w:sz w:val="28"/>
+          <w:szCs w:val="28"/>
+          <w:lang w:val="nb-NO"/>
+        </w:rPr>
+        <w:t>Er du ikke til stede når et Orakel kommer for å gi veiledning vil de vente i noen minutter (avhengig av om det er andre i køen etter deg) før de fjerner deg fra køen. Du må så registrere deg på nytt for å få veiledning.</w:t>
+      </w:r>
+    </w:p>
+    <w:p>
+      <w:pPr>
+        <w:rPr>
+          <w:sz w:val="28"/>
+          <w:szCs w:val="28"/>
+          <w:lang w:val="nb-NO"/>
+        </w:rPr>
+      </w:pPr>
+    </w:p>
+    <w:p>
+      <w:pPr>
+        <w:pStyle w:val="Overskrift2"/>
+        <w:rPr>
+          <w:lang w:val="nb-NO"/>
+        </w:rPr>
+      </w:pPr>
+      <w:bookmarkStart w:id="5" w:name="_Toc53668661"/>
+      <w:r>
+        <w:rPr>
+          <w:lang w:val="nb-NO"/>
+        </w:rPr>
+        <w:t>2.</w:t>
+      </w:r>
+      <w:r>
+        <w:rPr>
+          <w:lang w:val="nb-NO"/>
+        </w:rPr>
+        <w:t>4</w:t>
+      </w:r>
+      <w:r>
+        <w:rPr>
+          <w:lang w:val="nb-NO"/>
+        </w:rPr>
+        <w:t xml:space="preserve"> Andre Funksjoner</w:t>
+      </w:r>
+      <w:bookmarkEnd w:id="5"/>
+    </w:p>
+    <w:p>
+      <w:pPr>
+        <w:pStyle w:val="Ingenmellomrom"/>
+        <w:rPr>
+          <w:sz w:val="28"/>
+          <w:szCs w:val="28"/>
+          <w:lang w:val="nb-NO"/>
+        </w:rPr>
+      </w:pPr>
+    </w:p>
+    <w:p>
+      <w:pPr>
+        <w:pStyle w:val="Ingenmellomrom"/>
+        <w:rPr>
+          <w:sz w:val="28"/>
+          <w:szCs w:val="28"/>
+          <w:lang w:val="nb-NO"/>
+        </w:rPr>
+      </w:pPr>
+      <w:bookmarkStart w:id="6" w:name="_Toc53668662"/>
+      <w:r>
+        <w:rPr>
+          <w:rStyle w:val="Overskrift3Tegn"/>
+          <w:lang w:val="nb-NO"/>
+        </w:rPr>
+        <w:t>2.</w:t>
+      </w:r>
+      <w:r>
+        <w:rPr>
+          <w:rStyle w:val="Overskrift3Tegn"/>
+          <w:lang w:val="nb-NO"/>
+        </w:rPr>
+        <w:t>4</w:t>
+      </w:r>
+      <w:r>
+        <w:rPr>
+          <w:rStyle w:val="Overskrift3Tegn"/>
+          <w:lang w:val="nb-NO"/>
+        </w:rPr>
+        <w:t>.1 Discord</w:t>
+      </w:r>
+      <w:bookmarkEnd w:id="6"/>
+      <w:r>
+        <w:rPr>
+          <w:sz w:val="28"/>
+          <w:szCs w:val="28"/>
+          <w:lang w:val="nb-NO"/>
+        </w:rPr>
+        <w:t xml:space="preserve">: </w:t>
+      </w:r>
+      <w:r>
+        <w:rPr>
+          <w:sz w:val="28"/>
+          <w:szCs w:val="28"/>
+          <w:lang w:val="nb-NO"/>
+        </w:rPr>
+        <w:t>I navigasjonsbaren øverst</w:t>
+      </w:r>
+      <w:r>
+        <w:rPr>
+          <w:sz w:val="28"/>
+          <w:szCs w:val="28"/>
+          <w:lang w:val="nb-NO"/>
+        </w:rPr>
+        <w:t xml:space="preserve"> til venstre</w:t>
+      </w:r>
+      <w:r>
+        <w:rPr>
+          <w:sz w:val="28"/>
+          <w:szCs w:val="28"/>
+          <w:lang w:val="nb-NO"/>
+        </w:rPr>
+        <w:t xml:space="preserve"> er det en knapp </w:t>
+      </w:r>
+      <w:r>
+        <w:rPr>
+          <w:sz w:val="28"/>
+          <w:szCs w:val="28"/>
+          <w:lang w:val="nb-NO"/>
+        </w:rPr>
+        <w:t xml:space="preserve">for å få </w:t>
+      </w:r>
+      <w:r>
+        <w:rPr>
+          <w:sz w:val="28"/>
+          <w:szCs w:val="28"/>
+          <w:lang w:val="nb-NO"/>
+        </w:rPr>
+        <w:t>tilgang til Discord serveren vår. Knappen vil IKKE ta deg direkte til Discord, men vise en modal med informasjon og en lenke.</w:t>
+      </w:r>
+    </w:p>
+    <w:p>
+      <w:pPr>
+        <w:pStyle w:val="Ingenmellomrom"/>
+        <w:rPr>
+          <w:sz w:val="28"/>
+          <w:szCs w:val="28"/>
+          <w:lang w:val="nb-NO"/>
+        </w:rPr>
+      </w:pPr>
+    </w:p>
+    <w:p>
+      <w:pPr>
+        <w:pStyle w:val="Ingenmellomrom"/>
+        <w:rPr>
+          <w:sz w:val="28"/>
+          <w:szCs w:val="28"/>
+          <w:lang w:val="nb-NO"/>
+        </w:rPr>
+      </w:pPr>
+      <w:bookmarkStart w:id="7" w:name="_Toc53668663"/>
+      <w:r>
+        <w:rPr>
+          <w:rStyle w:val="Overskrift3Tegn"/>
+          <w:lang w:val="nb-NO"/>
+        </w:rPr>
+        <w:t>2.</w:t>
+      </w:r>
+      <w:r>
+        <w:rPr>
+          <w:rStyle w:val="Overskrift3Tegn"/>
+          <w:lang w:val="nb-NO"/>
+        </w:rPr>
+        <w:t>4</w:t>
+      </w:r>
+      <w:r>
+        <w:rPr>
+          <w:rStyle w:val="Overskrift3Tegn"/>
+          <w:lang w:val="nb-NO"/>
+        </w:rPr>
+        <w:t>.</w:t>
+      </w:r>
+      <w:r>
+        <w:rPr>
+          <w:rStyle w:val="Overskrift3Tegn"/>
+          <w:lang w:val="nb-NO"/>
+        </w:rPr>
+        <w:t>2</w:t>
+      </w:r>
+      <w:r>
+        <w:rPr>
+          <w:rStyle w:val="Overskrift3Tegn"/>
+          <w:lang w:val="nb-NO"/>
+        </w:rPr>
+        <w:t xml:space="preserve"> Feilrapportering</w:t>
+      </w:r>
+      <w:bookmarkEnd w:id="7"/>
+      <w:r>
+        <w:rPr>
+          <w:sz w:val="28"/>
+          <w:szCs w:val="28"/>
+          <w:lang w:val="nb-NO"/>
+        </w:rPr>
+        <w:t>: I navigasjonsbaren øverst</w:t>
+      </w:r>
+      <w:r>
+        <w:rPr>
+          <w:sz w:val="28"/>
+          <w:szCs w:val="28"/>
+          <w:lang w:val="nb-NO"/>
+        </w:rPr>
+        <w:t xml:space="preserve"> </w:t>
+      </w:r>
+      <w:r>
+        <w:rPr>
+          <w:sz w:val="28"/>
+          <w:szCs w:val="28"/>
+          <w:lang w:val="nb-NO"/>
+        </w:rPr>
+        <w:t>til venstre</w:t>
+      </w:r>
+      <w:r>
+        <w:rPr>
+          <w:sz w:val="28"/>
+          <w:szCs w:val="28"/>
+          <w:lang w:val="nb-NO"/>
+        </w:rPr>
+        <w:t xml:space="preserve"> er det en knapp for feilrapportering. Her vil du få informasjon om hvordan rapportere feil, blant annet i form av lenker til GitHub-</w:t>
+      </w:r>
+      <w:proofErr w:type="spellStart"/>
+      <w:r>
+        <w:rPr>
+          <w:sz w:val="28"/>
+          <w:szCs w:val="28"/>
+          <w:lang w:val="nb-NO"/>
+        </w:rPr>
+        <w:t>repoene</w:t>
+      </w:r>
+      <w:proofErr w:type="spellEnd"/>
+      <w:r>
+        <w:rPr>
+          <w:sz w:val="28"/>
+          <w:szCs w:val="28"/>
+          <w:lang w:val="nb-NO"/>
+        </w:rPr>
+        <w:t xml:space="preserve"> hvor du kan legge inn </w:t>
+      </w:r>
+      <w:proofErr w:type="spellStart"/>
+      <w:r>
+        <w:rPr>
+          <w:sz w:val="28"/>
+          <w:szCs w:val="28"/>
+          <w:lang w:val="nb-NO"/>
+        </w:rPr>
+        <w:t>issues</w:t>
+      </w:r>
+      <w:proofErr w:type="spellEnd"/>
+      <w:r>
+        <w:rPr>
+          <w:sz w:val="28"/>
+          <w:szCs w:val="28"/>
+          <w:lang w:val="nb-NO"/>
+        </w:rPr>
+        <w:t xml:space="preserve"> for å rapportere feil.</w:t>
+      </w:r>
+    </w:p>
+    <w:p>
+      <w:pPr>
+        <w:pStyle w:val="Ingenmellomrom"/>
+        <w:rPr>
+          <w:sz w:val="28"/>
+          <w:szCs w:val="28"/>
+          <w:lang w:val="nb-NO"/>
+        </w:rPr>
+      </w:pPr>
+    </w:p>
+    <w:p>
+      <w:pPr>
+        <w:pStyle w:val="Ingenmellomrom"/>
+        <w:rPr>
+          <w:sz w:val="28"/>
+          <w:szCs w:val="28"/>
+          <w:lang w:val="nb-NO"/>
+        </w:rPr>
+      </w:pPr>
+      <w:bookmarkStart w:id="8" w:name="_Toc53668664"/>
+      <w:r>
+        <w:rPr>
+          <w:rStyle w:val="Overskrift3Tegn"/>
+          <w:lang w:val="nb-NO"/>
+        </w:rPr>
+        <w:t>2.</w:t>
+      </w:r>
+      <w:r>
+        <w:rPr>
+          <w:rStyle w:val="Overskrift3Tegn"/>
+          <w:lang w:val="nb-NO"/>
+        </w:rPr>
+        <w:t>4</w:t>
+      </w:r>
+      <w:r>
+        <w:rPr>
+          <w:rStyle w:val="Overskrift3Tegn"/>
+          <w:lang w:val="nb-NO"/>
+        </w:rPr>
+        <w:t>.</w:t>
+      </w:r>
+      <w:r>
+        <w:rPr>
+          <w:rStyle w:val="Overskrift3Tegn"/>
+          <w:lang w:val="nb-NO"/>
+        </w:rPr>
+        <w:t>3</w:t>
+      </w:r>
+      <w:r>
+        <w:rPr>
+          <w:rStyle w:val="Overskrift3Tegn"/>
+          <w:lang w:val="nb-NO"/>
+        </w:rPr>
+        <w:t xml:space="preserve"> Om</w:t>
+      </w:r>
+      <w:bookmarkEnd w:id="8"/>
+      <w:r>
+        <w:rPr>
+          <w:sz w:val="28"/>
+          <w:szCs w:val="28"/>
+          <w:lang w:val="nb-NO"/>
+        </w:rPr>
+        <w:t xml:space="preserve">: </w:t>
+      </w:r>
+      <w:r>
+        <w:rPr>
+          <w:sz w:val="28"/>
+          <w:szCs w:val="28"/>
+          <w:lang w:val="nb-NO"/>
+        </w:rPr>
+        <w:t>I navigasjonsbaren øverst</w:t>
+      </w:r>
+      <w:r>
+        <w:rPr>
+          <w:sz w:val="28"/>
+          <w:szCs w:val="28"/>
+          <w:lang w:val="nb-NO"/>
+        </w:rPr>
+        <w:t xml:space="preserve"> </w:t>
+      </w:r>
+      <w:r>
+        <w:rPr>
+          <w:sz w:val="28"/>
+          <w:szCs w:val="28"/>
+          <w:lang w:val="nb-NO"/>
+        </w:rPr>
+        <w:t>til venstre</w:t>
+      </w:r>
+      <w:r>
+        <w:rPr>
+          <w:sz w:val="28"/>
+          <w:szCs w:val="28"/>
+          <w:lang w:val="nb-NO"/>
+        </w:rPr>
+        <w:t xml:space="preserve"> er det en knapp </w:t>
+      </w:r>
+      <w:r>
+        <w:rPr>
+          <w:sz w:val="28"/>
+          <w:szCs w:val="28"/>
+          <w:lang w:val="nb-NO"/>
+        </w:rPr>
+        <w:t>som heter "Om". Ved å klikke på denne får du opp en modal med kort informasjon om køsystemet, samt en lenke til nedlastning av brukerveiledningen og dokumentasjonen.</w:t>
+      </w:r>
+    </w:p>
+    <w:p>
+      <w:pPr>
+        <w:pStyle w:val="Ingenmellomrom"/>
+        <w:rPr>
+          <w:sz w:val="28"/>
+          <w:szCs w:val="28"/>
+          <w:lang w:val="nb-NO"/>
+        </w:rPr>
+      </w:pPr>
+    </w:p>
+    <w:p>
+      <w:pPr>
+        <w:pStyle w:val="Ingenmellomrom"/>
+        <w:rPr>
+          <w:sz w:val="28"/>
+          <w:szCs w:val="28"/>
+          <w:lang w:val="nb-NO"/>
+        </w:rPr>
+      </w:pPr>
+      <w:bookmarkStart w:id="9" w:name="_Toc53668665"/>
+      <w:r>
+        <w:rPr>
+          <w:rStyle w:val="Overskrift3Tegn"/>
+        </w:rPr>
+        <w:t>2.4.4 Admin</w:t>
+      </w:r>
+      <w:bookmarkEnd w:id="9"/>
+      <w:r>
+        <w:rPr>
+          <w:sz w:val="28"/>
+          <w:szCs w:val="28"/>
+          <w:lang w:val="nb-NO"/>
+        </w:rPr>
+        <w:t xml:space="preserve">: </w:t>
+      </w:r>
+      <w:r>
+        <w:rPr>
+          <w:sz w:val="28"/>
+          <w:szCs w:val="28"/>
+          <w:lang w:val="nb-NO"/>
+        </w:rPr>
+        <w:t>I navigasjonsbaren øverst</w:t>
+      </w:r>
+      <w:r>
+        <w:rPr>
+          <w:sz w:val="28"/>
+          <w:szCs w:val="28"/>
+          <w:lang w:val="nb-NO"/>
+        </w:rPr>
+        <w:t xml:space="preserve"> til høyre</w:t>
+      </w:r>
+      <w:r>
+        <w:rPr>
+          <w:sz w:val="28"/>
+          <w:szCs w:val="28"/>
+          <w:lang w:val="nb-NO"/>
+        </w:rPr>
+        <w:t xml:space="preserve"> er det en knapp </w:t>
+      </w:r>
+      <w:r>
+        <w:rPr>
+          <w:sz w:val="28"/>
+          <w:szCs w:val="28"/>
+          <w:lang w:val="nb-NO"/>
+        </w:rPr>
+        <w:t xml:space="preserve">kalt </w:t>
+      </w:r>
+      <w:proofErr w:type="spellStart"/>
+      <w:r>
+        <w:rPr>
+          <w:sz w:val="28"/>
+          <w:szCs w:val="28"/>
+          <w:lang w:val="nb-NO"/>
+        </w:rPr>
+        <w:t>Admin</w:t>
+      </w:r>
+      <w:proofErr w:type="spellEnd"/>
+      <w:r>
+        <w:rPr>
+          <w:sz w:val="28"/>
+          <w:szCs w:val="28"/>
+          <w:lang w:val="nb-NO"/>
+        </w:rPr>
+        <w:t xml:space="preserve">. Denne åpner en modal med et innloggingsskjema. Denne funksjonen er for Orakler på jobb, og som student er det ikke noe behov for deg å logge inn. </w:t>
+      </w:r>
+    </w:p>
+    <w:p>
+      <w:pPr>
+        <w:pStyle w:val="Ingenmellomrom"/>
+        <w:rPr>
+          <w:sz w:val="28"/>
+          <w:szCs w:val="28"/>
+          <w:lang w:val="nb-NO"/>
+        </w:rPr>
+      </w:pPr>
+    </w:p>
+    <w:p>
+      <w:pPr>
+        <w:pStyle w:val="Ingenmellomrom"/>
+        <w:rPr>
+          <w:sz w:val="28"/>
+          <w:szCs w:val="28"/>
+          <w:lang w:val="nb-NO"/>
+        </w:rPr>
+      </w:pPr>
+    </w:p>
+    <w:p>
+      <w:pPr>
+        <w:pStyle w:val="Overskrift2"/>
+        <w:rPr>
+          <w:lang w:val="nb-NO"/>
+        </w:rPr>
+      </w:pPr>
+      <w:bookmarkStart w:id="10" w:name="_Toc53668666"/>
+      <w:r>
+        <w:rPr>
+          <w:lang w:val="nb-NO"/>
+        </w:rPr>
+        <w:t>2.5 Skjermbilder</w:t>
+      </w:r>
+      <w:bookmarkEnd w:id="10"/>
+    </w:p>
+    <w:p>
+      <w:pPr>
+        <w:pStyle w:val="Ingenmellomrom"/>
+        <w:rPr>
+          <w:sz w:val="28"/>
+          <w:szCs w:val="28"/>
+          <w:lang w:val="nb-NO"/>
+        </w:rPr>
+      </w:pPr>
+    </w:p>
+    <w:p>
+      <w:pPr>
+        <w:pStyle w:val="Ingenmellomrom"/>
+        <w:rPr>
+          <w:sz w:val="28"/>
+          <w:szCs w:val="28"/>
+          <w:lang w:val="nb-NO"/>
+        </w:rPr>
+      </w:pPr>
+    </w:p>
+    <w:p>
+      <w:pPr>
+        <w:pStyle w:val="Ingenmellomrom"/>
+        <w:rPr>
+          <w:sz w:val="28"/>
+          <w:szCs w:val="28"/>
+          <w:lang w:val="nb-NO"/>
+        </w:rPr>
+      </w:pPr>
+      <w:bookmarkStart w:id="11" w:name="_GoBack"/>
+      <w:bookmarkEnd w:id="11"/>
+    </w:p>
+    <w:p>
+      <w:pPr>
+        <w:pStyle w:val="Ingenmellomrom"/>
+        <w:rPr>
+          <w:sz w:val="28"/>
+          <w:szCs w:val="28"/>
+          <w:lang w:val="nb-NO"/>
+        </w:rPr>
+      </w:pPr>
+    </w:p>
+    <w:p>
+      <w:pPr>
+        <w:pStyle w:val="Ingenmellomrom"/>
+        <w:rPr>
+          <w:sz w:val="28"/>
+          <w:szCs w:val="28"/>
+          <w:lang w:val="nb-NO"/>
+        </w:rPr>
+      </w:pPr>
+    </w:p>
+    <w:p>
+      <w:pPr>
+        <w:pStyle w:val="Ingenmellomrom"/>
+        <w:rPr>
+          <w:sz w:val="28"/>
+          <w:szCs w:val="28"/>
+          <w:lang w:val="nb-NO"/>
+        </w:rPr>
+      </w:pPr>
+    </w:p>
+    <w:p>
+      <w:pPr>
+        <w:pStyle w:val="Ingenmellomrom"/>
+        <w:rPr>
+          <w:sz w:val="28"/>
+          <w:szCs w:val="28"/>
+          <w:lang w:val="nb-NO"/>
+        </w:rPr>
+      </w:pPr>
+    </w:p>
+    <w:p>
+      <w:pPr>
+        <w:pStyle w:val="Ingenmellomrom"/>
+        <w:rPr>
+          <w:sz w:val="28"/>
+          <w:szCs w:val="28"/>
+          <w:lang w:val="nb-NO"/>
+        </w:rPr>
+      </w:pPr>
+    </w:p>
+    <w:p>
+      <w:pPr>
+        <w:rPr>
+          <w:sz w:val="28"/>
+          <w:szCs w:val="28"/>
+          <w:lang w:val="nb-NO"/>
+        </w:rPr>
+      </w:pPr>
+    </w:p>
+    <w:p>
+      <w:pPr>
+        <w:rPr>
+          <w:sz w:val="28"/>
+          <w:szCs w:val="28"/>
+          <w:lang w:val="nb-NO"/>
+        </w:rPr>
+      </w:pPr>
+    </w:p>
+    <w:p>
+      <w:pPr>
+        <w:rPr>
+          <w:sz w:val="28"/>
+          <w:szCs w:val="28"/>
+          <w:lang w:val="nb-NO"/>
+        </w:rPr>
+      </w:pPr>
+    </w:p>
+    <w:p>
+      <w:pPr>
+        <w:rPr>
+          <w:sz w:val="28"/>
+          <w:szCs w:val="28"/>
+          <w:lang w:val="nb-NO"/>
+        </w:rPr>
+      </w:pPr>
+    </w:p>
+    <w:p>
+      <w:pPr>
+        <w:rPr>
+          <w:sz w:val="28"/>
+          <w:szCs w:val="28"/>
+          <w:lang w:val="nb-NO"/>
+        </w:rPr>
+      </w:pPr>
+    </w:p>
+    <w:p>
+      <w:pPr>
+        <w:rPr>
+          <w:sz w:val="28"/>
+          <w:szCs w:val="28"/>
+          <w:lang w:val="nb-NO"/>
+        </w:rPr>
+      </w:pPr>
+    </w:p>
+    <w:p>
+      <w:pPr>
+        <w:rPr>
+          <w:sz w:val="28"/>
+          <w:szCs w:val="28"/>
+          <w:lang w:val="nb-NO"/>
+        </w:rPr>
+      </w:pPr>
+    </w:p>
+    <w:p>
+      <w:pPr>
+        <w:rPr>
+          <w:sz w:val="28"/>
+          <w:szCs w:val="28"/>
+          <w:lang w:val="nb-NO"/>
+        </w:rPr>
+      </w:pPr>
+    </w:p>
+    <w:p>
+      <w:pPr>
+        <w:rPr>
+          <w:lang w:val="nb-NO"/>
+        </w:rPr>
+      </w:pPr>
+    </w:p>
+    <w:p>
+      <w:pPr>
+        <w:rPr>
+          <w:lang w:val="nb-NO"/>
+        </w:rPr>
+      </w:pPr>
+    </w:p>
+    <w:p>
+      <w:pPr>
+        <w:rPr>
+          <w:lang w:val="nb-NO"/>
+        </w:rPr>
+      </w:pPr>
+    </w:p>
+    <w:p>
+      <w:pPr>
+        <w:rPr>
+          <w:lang w:val="nb-NO"/>
+        </w:rPr>
+      </w:pPr>
+    </w:p>
+    <w:p>
+      <w:pPr>
+        <w:rPr>
+          <w:lang w:val="nb-NO"/>
+        </w:rPr>
+      </w:pPr>
+    </w:p>
+    <w:p>
+      <w:pPr>
+        <w:rPr>
+          <w:lang w:val="nb-NO"/>
+        </w:rPr>
+      </w:pPr>
+    </w:p>
+    <w:p>
+      <w:pPr>
+        <w:rPr>
+          <w:lang w:val="nb-NO"/>
+        </w:rPr>
+      </w:pPr>
+    </w:p>
+    <w:p>
+      <w:pPr>
+        <w:rPr>
+          <w:lang w:val="nb-NO"/>
+        </w:rPr>
+      </w:pPr>
+    </w:p>
+    <w:p>
+      <w:pPr>
+        <w:rPr>
+          <w:lang w:val="nb-NO"/>
+        </w:rPr>
+      </w:pPr>
+    </w:p>
+    <w:p>
+      <w:pPr>
+        <w:rPr>
+          <w:lang w:val="nb-NO"/>
+        </w:rPr>
+      </w:pPr>
+    </w:p>
+    <w:p>
+      <w:pPr>
+        <w:rPr>
+          <w:lang w:val="nb-NO"/>
+        </w:rPr>
+      </w:pPr>
+    </w:p>
     <w:p>
       <w:pPr>
         <w:pStyle w:val="Overskrift1"/>
-      </w:pPr>
-      <w:bookmarkStart w:id="2" w:name="_Toc53665534"/>
-      <w:r>
-        <w:lastRenderedPageBreak/>
-        <w:t xml:space="preserve">For </w:t>
+        <w:rPr>
+          <w:lang w:val="nb-NO"/>
+        </w:rPr>
+      </w:pPr>
+      <w:bookmarkStart w:id="12" w:name="_Toc53668667"/>
+      <w:r>
+        <w:rPr>
+          <w:lang w:val="nb-NO"/>
+        </w:rPr>
+        <w:t xml:space="preserve">3 </w:t>
+      </w:r>
+      <w:r>
+        <w:rPr>
+          <w:lang w:val="nb-NO"/>
+        </w:rPr>
+        <w:t>For Orakler</w:t>
+      </w:r>
+      <w:bookmarkEnd w:id="12"/>
+    </w:p>
+    <w:p>
+      <w:pPr>
+        <w:pStyle w:val="Overskrift1"/>
+        <w:rPr>
+          <w:lang w:val="nb-NO"/>
+        </w:rPr>
+      </w:pPr>
+      <w:bookmarkStart w:id="13" w:name="_Toc53668668"/>
+      <w:r>
+        <w:rPr>
+          <w:lang w:val="nb-NO"/>
+        </w:rPr>
+        <w:t xml:space="preserve">4 </w:t>
+      </w:r>
+      <w:r>
+        <w:rPr>
+          <w:lang w:val="nb-NO"/>
+        </w:rPr>
+        <w:t>Teknisk Dokumentasjon</w:t>
+      </w:r>
+      <w:bookmarkEnd w:id="13"/>
+    </w:p>
+    <w:p>
+      <w:pPr>
+        <w:rPr>
+          <w:lang w:val="nb-NO"/>
+        </w:rPr>
+      </w:pPr>
+    </w:p>
+    <w:p>
+      <w:pPr>
+        <w:rPr>
+          <w:sz w:val="28"/>
+          <w:szCs w:val="28"/>
+          <w:lang w:val="nb-NO"/>
+        </w:rPr>
+      </w:pPr>
+      <w:r>
+        <w:rPr>
+          <w:sz w:val="28"/>
+          <w:szCs w:val="28"/>
+          <w:lang w:val="nb-NO"/>
+        </w:rPr>
+        <w:t>Her vil det k</w:t>
+      </w:r>
+      <w:r>
+        <w:rPr>
+          <w:sz w:val="28"/>
+          <w:szCs w:val="28"/>
+          <w:lang w:val="nb-NO"/>
+        </w:rPr>
+        <w:t xml:space="preserve">omme en mer omfattende teknisk dokumentasjon av både klient- og serverapplikasjonen som utgjør køsystemet. Dette for å tilrettelegge vedlikehold og videreutvikling ettersom den originale utvikleren har forlater orakeltjenesten, i håp om at dette er et system som vil bli tatt i bruk i lengre tid fremover. </w:t>
+      </w:r>
+    </w:p>
+    <w:p>
+      <w:pPr>
+        <w:rPr>
+          <w:sz w:val="28"/>
+          <w:szCs w:val="28"/>
+          <w:lang w:val="nb-NO"/>
+        </w:rPr>
+      </w:pPr>
+    </w:p>
+    <w:p>
+      <w:pPr>
+        <w:rPr>
+          <w:sz w:val="28"/>
+          <w:szCs w:val="28"/>
+          <w:lang w:val="nb-NO"/>
+        </w:rPr>
+      </w:pPr>
+      <w:r>
+        <w:rPr>
+          <w:sz w:val="28"/>
+          <w:szCs w:val="28"/>
+          <w:lang w:val="nb-NO"/>
+        </w:rPr>
+        <w:t>Inntil videre oppfordres både studenter og Orakler som finner feil, ønsker endringer eller vil bidra til videreutvikling å oppsøke GitHub-</w:t>
       </w:r>
       <w:proofErr w:type="spellStart"/>
       <w:r>
-        <w:t>Orakler</w:t>
-      </w:r>
-      <w:bookmarkEnd w:id="2"/>
+        <w:rPr>
+          <w:sz w:val="28"/>
+          <w:szCs w:val="28"/>
+          <w:lang w:val="nb-NO"/>
+        </w:rPr>
+        <w:t>repoene</w:t>
+      </w:r>
       <w:proofErr w:type="spellEnd"/>
-    </w:p>
-    <w:p>
-      <w:pPr>
-        <w:pStyle w:val="Overskrift1"/>
-      </w:pPr>
-      <w:bookmarkStart w:id="3" w:name="_Toc53665535"/>
-      <w:proofErr w:type="spellStart"/>
-      <w:r>
-        <w:t>Teknisk</w:t>
-      </w:r>
-      <w:proofErr w:type="spellEnd"/>
-      <w:r>
-        <w:t xml:space="preserve"> </w:t>
-      </w:r>
-      <w:proofErr w:type="spellStart"/>
-      <w:r>
-        <w:t>Dokumentasjon</w:t>
-      </w:r>
-      <w:bookmarkEnd w:id="3"/>
-      <w:proofErr w:type="spellEnd"/>
-    </w:p>
-    <w:p/>
-    <w:p>
-      <w:pPr>
-        <w:rPr>
-          <w:sz w:val="28"/>
-          <w:szCs w:val="28"/>
-          <w:lang w:val="nb-NO"/>
-        </w:rPr>
-      </w:pPr>
-      <w:r>
-        <w:rPr>
-          <w:sz w:val="28"/>
-          <w:szCs w:val="28"/>
-          <w:lang w:val="nb-NO"/>
-        </w:rPr>
-        <w:t>Her vil det k</w:t>
-      </w:r>
-      <w:r>
-        <w:rPr>
-          <w:sz w:val="28"/>
-          <w:szCs w:val="28"/>
-          <w:lang w:val="nb-NO"/>
-        </w:rPr>
-        <w:t xml:space="preserve">omme en mer omfattende teknisk dokumentasjon av både klient- og serverapplikasjonen som utgjør køsystemet. Dette for å tilrettelegge vedlikehold og videreutvikling ettersom den originale utvikleren har forlater orakeltjenesten, i håp om at dette er et system som vil bli tatt i bruk i lengre tid fremover. </w:t>
-      </w:r>
-      <w:bookmarkStart w:id="4" w:name="_GoBack"/>
-      <w:bookmarkEnd w:id="4"/>
-    </w:p>
-    <w:p>
-      <w:pPr>
-        <w:rPr>
-          <w:sz w:val="28"/>
-          <w:szCs w:val="28"/>
-          <w:lang w:val="nb-NO"/>
-        </w:rPr>
-      </w:pPr>
-    </w:p>
-    <w:p>
-      <w:pPr>
-        <w:rPr>
-          <w:sz w:val="28"/>
-          <w:szCs w:val="28"/>
-          <w:lang w:val="nb-NO"/>
-        </w:rPr>
-      </w:pPr>
-      <w:r>
-        <w:rPr>
-          <w:sz w:val="28"/>
-          <w:szCs w:val="28"/>
-          <w:lang w:val="nb-NO"/>
-        </w:rPr>
-        <w:t>Inntil videre oppfordres både studenter og Orakler som finner feil, ønsker endringer eller vil bidra til videreutvikling å oppsøke GitHub-</w:t>
-      </w:r>
-      <w:proofErr w:type="spellStart"/>
-      <w:r>
-        <w:rPr>
-          <w:sz w:val="28"/>
-          <w:szCs w:val="28"/>
-          <w:lang w:val="nb-NO"/>
-        </w:rPr>
-        <w:t>repoene</w:t>
-      </w:r>
-      <w:proofErr w:type="spellEnd"/>
       <w:r>
         <w:rPr>
           <w:sz w:val="28"/>
@@ -1027,7 +3110,7 @@
         </w:rPr>
         <w:t xml:space="preserve"> til </w:t>
       </w:r>
-      <w:hyperlink r:id="rId10" w:history="1">
+      <w:hyperlink r:id="rId11" w:history="1">
         <w:r>
           <w:rPr>
             <w:rStyle w:val="Hyperkobling"/>
@@ -1046,7 +3129,7 @@
         </w:rPr>
         <w:t xml:space="preserve"> og </w:t>
       </w:r>
-      <w:hyperlink r:id="rId11" w:history="1">
+      <w:hyperlink r:id="rId12" w:history="1">
         <w:r>
           <w:rPr>
             <w:rStyle w:val="Hyperkobling"/>
@@ -1074,14 +3157,20 @@
           <w:lang w:val="nb-NO"/>
         </w:rPr>
       </w:pPr>
-      <w:bookmarkStart w:id="5" w:name="_Toc53665536"/>
+      <w:bookmarkStart w:id="14" w:name="_Toc53668669"/>
+      <w:r>
+        <w:rPr>
+          <w:lang w:val="nb-NO"/>
+        </w:rPr>
+        <w:t xml:space="preserve">5 </w:t>
+      </w:r>
       <w:r>
         <w:rPr>
           <w:lang w:val="nb-NO"/>
         </w:rPr>
         <w:t>Endringslogg</w:t>
       </w:r>
-      <w:bookmarkEnd w:id="5"/>
+      <w:bookmarkEnd w:id="14"/>
     </w:p>
     <w:p>
       <w:pPr>
@@ -1318,7 +3407,7 @@
       </w:pPr>
     </w:p>
     <w:sectPr>
-      <w:footerReference w:type="default" r:id="rId12"/>
+      <w:footerReference w:type="default" r:id="rId13"/>
       <w:pgSz w:w="11906" w:h="16838"/>
       <w:pgMar w:top="1440" w:right="1440" w:bottom="1440" w:left="1440" w:header="708" w:footer="708" w:gutter="0"/>
       <w:cols w:space="708"/>
@@ -1538,8 +3627,193 @@
       </w:rPr>
     </w:lvl>
   </w:abstractNum>
+  <w:abstractNum w:abstractNumId="1" w15:restartNumberingAfterBreak="0">
+    <w:nsid w:val="65B638C4"/>
+    <w:multiLevelType w:val="hybridMultilevel"/>
+    <w:tmpl w:val="3754E9AE"/>
+    <w:lvl w:ilvl="0" w:tplc="FB4E9248">
+      <w:start w:val="1"/>
+      <w:numFmt w:val="decimal"/>
+      <w:lvlText w:val="%1."/>
+      <w:lvlJc w:val="left"/>
+      <w:pPr>
+        <w:ind w:left="720" w:hanging="360"/>
+      </w:pPr>
+      <w:rPr>
+        <w:rFonts w:hint="default"/>
+        <w:sz w:val="28"/>
+      </w:rPr>
+    </w:lvl>
+    <w:lvl w:ilvl="1" w:tplc="08090019" w:tentative="1">
+      <w:start w:val="1"/>
+      <w:numFmt w:val="lowerLetter"/>
+      <w:lvlText w:val="%2."/>
+      <w:lvlJc w:val="left"/>
+      <w:pPr>
+        <w:ind w:left="1440" w:hanging="360"/>
+      </w:pPr>
+    </w:lvl>
+    <w:lvl w:ilvl="2" w:tplc="0809001B" w:tentative="1">
+      <w:start w:val="1"/>
+      <w:numFmt w:val="lowerRoman"/>
+      <w:lvlText w:val="%3."/>
+      <w:lvlJc w:val="right"/>
+      <w:pPr>
+        <w:ind w:left="2160" w:hanging="180"/>
+      </w:pPr>
+    </w:lvl>
+    <w:lvl w:ilvl="3" w:tplc="0809000F" w:tentative="1">
+      <w:start w:val="1"/>
+      <w:numFmt w:val="decimal"/>
+      <w:lvlText w:val="%4."/>
+      <w:lvlJc w:val="left"/>
+      <w:pPr>
+        <w:ind w:left="2880" w:hanging="360"/>
+      </w:pPr>
+    </w:lvl>
+    <w:lvl w:ilvl="4" w:tplc="08090019" w:tentative="1">
+      <w:start w:val="1"/>
+      <w:numFmt w:val="lowerLetter"/>
+      <w:lvlText w:val="%5."/>
+      <w:lvlJc w:val="left"/>
+      <w:pPr>
+        <w:ind w:left="3600" w:hanging="360"/>
+      </w:pPr>
+    </w:lvl>
+    <w:lvl w:ilvl="5" w:tplc="0809001B" w:tentative="1">
+      <w:start w:val="1"/>
+      <w:numFmt w:val="lowerRoman"/>
+      <w:lvlText w:val="%6."/>
+      <w:lvlJc w:val="right"/>
+      <w:pPr>
+        <w:ind w:left="4320" w:hanging="180"/>
+      </w:pPr>
+    </w:lvl>
+    <w:lvl w:ilvl="6" w:tplc="0809000F" w:tentative="1">
+      <w:start w:val="1"/>
+      <w:numFmt w:val="decimal"/>
+      <w:lvlText w:val="%7."/>
+      <w:lvlJc w:val="left"/>
+      <w:pPr>
+        <w:ind w:left="5040" w:hanging="360"/>
+      </w:pPr>
+    </w:lvl>
+    <w:lvl w:ilvl="7" w:tplc="08090019" w:tentative="1">
+      <w:start w:val="1"/>
+      <w:numFmt w:val="lowerLetter"/>
+      <w:lvlText w:val="%8."/>
+      <w:lvlJc w:val="left"/>
+      <w:pPr>
+        <w:ind w:left="5760" w:hanging="360"/>
+      </w:pPr>
+    </w:lvl>
+    <w:lvl w:ilvl="8" w:tplc="0809001B" w:tentative="1">
+      <w:start w:val="1"/>
+      <w:numFmt w:val="lowerRoman"/>
+      <w:lvlText w:val="%9."/>
+      <w:lvlJc w:val="right"/>
+      <w:pPr>
+        <w:ind w:left="6480" w:hanging="180"/>
+      </w:pPr>
+    </w:lvl>
+  </w:abstractNum>
+  <w:abstractNum w:abstractNumId="2" w15:restartNumberingAfterBreak="0">
+    <w:nsid w:val="7C8708E5"/>
+    <w:multiLevelType w:val="hybridMultilevel"/>
+    <w:tmpl w:val="65BEBA4A"/>
+    <w:lvl w:ilvl="0" w:tplc="0809000F">
+      <w:start w:val="1"/>
+      <w:numFmt w:val="decimal"/>
+      <w:lvlText w:val="%1."/>
+      <w:lvlJc w:val="left"/>
+      <w:pPr>
+        <w:ind w:left="720" w:hanging="360"/>
+      </w:pPr>
+      <w:rPr>
+        <w:rFonts w:hint="default"/>
+      </w:rPr>
+    </w:lvl>
+    <w:lvl w:ilvl="1" w:tplc="08090019" w:tentative="1">
+      <w:start w:val="1"/>
+      <w:numFmt w:val="lowerLetter"/>
+      <w:lvlText w:val="%2."/>
+      <w:lvlJc w:val="left"/>
+      <w:pPr>
+        <w:ind w:left="1440" w:hanging="360"/>
+      </w:pPr>
+    </w:lvl>
+    <w:lvl w:ilvl="2" w:tplc="0809001B" w:tentative="1">
+      <w:start w:val="1"/>
+      <w:numFmt w:val="lowerRoman"/>
+      <w:lvlText w:val="%3."/>
+      <w:lvlJc w:val="right"/>
+      <w:pPr>
+        <w:ind w:left="2160" w:hanging="180"/>
+      </w:pPr>
+    </w:lvl>
+    <w:lvl w:ilvl="3" w:tplc="0809000F" w:tentative="1">
+      <w:start w:val="1"/>
+      <w:numFmt w:val="decimal"/>
+      <w:lvlText w:val="%4."/>
+      <w:lvlJc w:val="left"/>
+      <w:pPr>
+        <w:ind w:left="2880" w:hanging="360"/>
+      </w:pPr>
+    </w:lvl>
+    <w:lvl w:ilvl="4" w:tplc="08090019" w:tentative="1">
+      <w:start w:val="1"/>
+      <w:numFmt w:val="lowerLetter"/>
+      <w:lvlText w:val="%5."/>
+      <w:lvlJc w:val="left"/>
+      <w:pPr>
+        <w:ind w:left="3600" w:hanging="360"/>
+      </w:pPr>
+    </w:lvl>
+    <w:lvl w:ilvl="5" w:tplc="0809001B" w:tentative="1">
+      <w:start w:val="1"/>
+      <w:numFmt w:val="lowerRoman"/>
+      <w:lvlText w:val="%6."/>
+      <w:lvlJc w:val="right"/>
+      <w:pPr>
+        <w:ind w:left="4320" w:hanging="180"/>
+      </w:pPr>
+    </w:lvl>
+    <w:lvl w:ilvl="6" w:tplc="0809000F" w:tentative="1">
+      <w:start w:val="1"/>
+      <w:numFmt w:val="decimal"/>
+      <w:lvlText w:val="%7."/>
+      <w:lvlJc w:val="left"/>
+      <w:pPr>
+        <w:ind w:left="5040" w:hanging="360"/>
+      </w:pPr>
+    </w:lvl>
+    <w:lvl w:ilvl="7" w:tplc="08090019" w:tentative="1">
+      <w:start w:val="1"/>
+      <w:numFmt w:val="lowerLetter"/>
+      <w:lvlText w:val="%8."/>
+      <w:lvlJc w:val="left"/>
+      <w:pPr>
+        <w:ind w:left="5760" w:hanging="360"/>
+      </w:pPr>
+    </w:lvl>
+    <w:lvl w:ilvl="8" w:tplc="0809001B" w:tentative="1">
+      <w:start w:val="1"/>
+      <w:numFmt w:val="lowerRoman"/>
+      <w:lvlText w:val="%9."/>
+      <w:lvlJc w:val="right"/>
+      <w:pPr>
+        <w:ind w:left="6480" w:hanging="180"/>
+      </w:pPr>
+    </w:lvl>
+  </w:abstractNum>
   <w:num w:numId="1">
     <w:abstractNumId w:val="0"/>
+  </w:num>
+  <w:num w:numId="2">
+    <w:abstractNumId w:val="2"/>
+  </w:num>
+  <w:num w:numId="3">
+    <w:abstractNumId w:val="1"/>
   </w:num>
 </w:numbering>
 </file>
@@ -1962,6 +4236,52 @@
       <w:szCs w:val="32"/>
     </w:rPr>
   </w:style>
+  <w:style w:type="paragraph" w:styleId="Overskrift2">
+    <w:name w:val="heading 2"/>
+    <w:basedOn w:val="Normal"/>
+    <w:next w:val="Normal"/>
+    <w:link w:val="Overskrift2Tegn"/>
+    <w:uiPriority w:val="9"/>
+    <w:unhideWhenUsed/>
+    <w:qFormat/>
+    <w:rsid w:val="00F5790B"/>
+    <w:pPr>
+      <w:keepNext/>
+      <w:keepLines/>
+      <w:spacing w:before="40" w:after="0"/>
+      <w:outlineLvl w:val="1"/>
+    </w:pPr>
+    <w:rPr>
+      <w:rFonts w:eastAsiaTheme="majorEastAsia" w:cstheme="majorBidi"/>
+      <w:b/>
+      <w:color w:val="2F5496" w:themeColor="accent1" w:themeShade="BF"/>
+      <w:sz w:val="32"/>
+      <w:szCs w:val="26"/>
+    </w:rPr>
+  </w:style>
+  <w:style w:type="paragraph" w:styleId="Overskrift3">
+    <w:name w:val="heading 3"/>
+    <w:basedOn w:val="Normal"/>
+    <w:next w:val="Normal"/>
+    <w:link w:val="Overskrift3Tegn"/>
+    <w:uiPriority w:val="9"/>
+    <w:unhideWhenUsed/>
+    <w:qFormat/>
+    <w:rsid w:val="00947AA1"/>
+    <w:pPr>
+      <w:keepNext/>
+      <w:keepLines/>
+      <w:spacing w:before="40" w:after="0"/>
+      <w:outlineLvl w:val="2"/>
+    </w:pPr>
+    <w:rPr>
+      <w:rFonts w:eastAsiaTheme="majorEastAsia" w:cstheme="majorBidi"/>
+      <w:b/>
+      <w:color w:val="2F5496" w:themeColor="accent1" w:themeShade="BF"/>
+      <w:sz w:val="28"/>
+      <w:szCs w:val="24"/>
+    </w:rPr>
+  </w:style>
   <w:style w:type="character" w:default="1" w:styleId="Standardskriftforavsnitt">
     <w:name w:val="Default Paragraph Font"/>
     <w:uiPriority w:val="1"/>
@@ -2105,6 +4425,71 @@
       <w:color w:val="605E5C"/>
       <w:shd w:val="clear" w:color="auto" w:fill="E1DFDD"/>
     </w:rPr>
+  </w:style>
+  <w:style w:type="character" w:customStyle="1" w:styleId="Overskrift2Tegn">
+    <w:name w:val="Overskrift 2 Tegn"/>
+    <w:basedOn w:val="Standardskriftforavsnitt"/>
+    <w:link w:val="Overskrift2"/>
+    <w:uiPriority w:val="9"/>
+    <w:rsid w:val="00F5790B"/>
+    <w:rPr>
+      <w:rFonts w:eastAsiaTheme="majorEastAsia" w:cstheme="majorBidi"/>
+      <w:b/>
+      <w:color w:val="2F5496" w:themeColor="accent1" w:themeShade="BF"/>
+      <w:sz w:val="32"/>
+      <w:szCs w:val="26"/>
+    </w:rPr>
+  </w:style>
+  <w:style w:type="paragraph" w:styleId="Listeavsnitt">
+    <w:name w:val="List Paragraph"/>
+    <w:basedOn w:val="Normal"/>
+    <w:uiPriority w:val="34"/>
+    <w:qFormat/>
+    <w:rsid w:val="00F5790B"/>
+    <w:pPr>
+      <w:ind w:left="720"/>
+      <w:contextualSpacing/>
+    </w:pPr>
+  </w:style>
+  <w:style w:type="paragraph" w:styleId="INNH2">
+    <w:name w:val="toc 2"/>
+    <w:basedOn w:val="Normal"/>
+    <w:next w:val="Normal"/>
+    <w:autoRedefine/>
+    <w:uiPriority w:val="39"/>
+    <w:unhideWhenUsed/>
+    <w:rsid w:val="00F95141"/>
+    <w:pPr>
+      <w:spacing w:after="100"/>
+      <w:ind w:left="220"/>
+    </w:pPr>
+  </w:style>
+  <w:style w:type="character" w:customStyle="1" w:styleId="Overskrift3Tegn">
+    <w:name w:val="Overskrift 3 Tegn"/>
+    <w:basedOn w:val="Standardskriftforavsnitt"/>
+    <w:link w:val="Overskrift3"/>
+    <w:uiPriority w:val="9"/>
+    <w:rsid w:val="00947AA1"/>
+    <w:rPr>
+      <w:rFonts w:eastAsiaTheme="majorEastAsia" w:cstheme="majorBidi"/>
+      <w:b/>
+      <w:color w:val="2F5496" w:themeColor="accent1" w:themeShade="BF"/>
+      <w:sz w:val="28"/>
+      <w:szCs w:val="24"/>
+    </w:rPr>
+  </w:style>
+  <w:style w:type="paragraph" w:styleId="INNH3">
+    <w:name w:val="toc 3"/>
+    <w:basedOn w:val="Normal"/>
+    <w:next w:val="Normal"/>
+    <w:autoRedefine/>
+    <w:uiPriority w:val="39"/>
+    <w:unhideWhenUsed/>
+    <w:rsid w:val="00D201CC"/>
+    <w:pPr>
+      <w:spacing w:after="100"/>
+      <w:ind w:left="440"/>
+    </w:pPr>
   </w:style>
 </w:styles>
 </file>
@@ -2409,7 +4794,7 @@
 </file>
 
 <file path=customXml/itemProps1.xml><?xml version="1.0" encoding="utf-8"?>
-<ds:datastoreItem xmlns:ds="http://schemas.openxmlformats.org/officeDocument/2006/customXml" ds:itemID="{097F6FCA-FDF0-41AD-B77C-6FAEB3A5E824}">
+<ds:datastoreItem xmlns:ds="http://schemas.openxmlformats.org/officeDocument/2006/customXml" ds:itemID="{6F23D598-5B80-483C-BC38-284642CA42E3}">
   <ds:schemaRefs>
     <ds:schemaRef ds:uri="http://schemas.openxmlformats.org/officeDocument/2006/bibliography"/>
   </ds:schemaRefs>

</xml_diff>